<commit_message>
:pencil: updated status of requirements:bookmark:
</commit_message>
<xml_diff>
--- a/docs/Requirements.docx
+++ b/docs/Requirements.docx
@@ -18,10 +18,10 @@
       <w:tblGrid>
         <w:gridCol w:w="749"/>
         <w:gridCol w:w="946"/>
-        <w:gridCol w:w="5175"/>
+        <w:gridCol w:w="4916"/>
+        <w:gridCol w:w="783"/>
         <w:gridCol w:w="612"/>
-        <w:gridCol w:w="612"/>
-        <w:gridCol w:w="912"/>
+        <w:gridCol w:w="1000"/>
       </w:tblGrid>
       <w:tr>
         <w:trPr>
@@ -43,70 +43,71 @@
               <w:bottom w:w="100" w:type="dxa"/>
               <w:right w:w="100" w:type="dxa"/>
             </w:tcMar>
-            <w:hideMark/>
-          </w:tcPr>
-          <w:p>
-            <w:pPr>
-              <w:bidi/>
-              <w:spacing w:after="0" w:line="240" w:lineRule="auto"/>
-              <w:rPr>
-                <w:rFonts w:ascii="Times New Roman" w:eastAsia="Times New Roman" w:hAnsi="Times New Roman" w:cs="Times New Roman"/>
-                <w:kern w:val="0"/>
-                <w:sz w:val="24"/>
-                <w:szCs w:val="24"/>
-                <w:lang w:eastAsia="en-IL"/>
-                <w14:ligatures w14:val="none"/>
-              </w:rPr>
-            </w:pPr>
-            <w:r>
-              <w:rPr>
-                <w:rFonts w:ascii="Arial" w:eastAsia="Times New Roman" w:hAnsi="Arial" w:cs="Arial"/>
-                <w:color w:val="000000"/>
-                <w:kern w:val="0"/>
-                <w:sz w:val="20"/>
-                <w:szCs w:val="20"/>
-                <w:rtl/>
-                <w:lang w:eastAsia="en-IL"/>
-                <w14:ligatures w14:val="none"/>
-              </w:rPr>
-              <w:t>הובלות</w:t>
-            </w:r>
-          </w:p>
-        </w:tc>
-        <w:tc>
-          <w:tcPr>
-            <w:tcW w:w="0" w:type="auto"/>
-            <w:tcBorders>
-              <w:top w:val="single" w:sz="8" w:space="0" w:color="000000"/>
-              <w:left w:val="single" w:sz="8" w:space="0" w:color="000000"/>
-              <w:bottom w:val="single" w:sz="8" w:space="0" w:color="000000"/>
-              <w:right w:val="single" w:sz="8" w:space="0" w:color="000000"/>
-            </w:tcBorders>
-            <w:tcMar>
-              <w:top w:w="100" w:type="dxa"/>
-              <w:left w:w="100" w:type="dxa"/>
-              <w:bottom w:w="100" w:type="dxa"/>
-              <w:right w:w="100" w:type="dxa"/>
-            </w:tcMar>
-            <w:hideMark/>
-          </w:tcPr>
-          <w:p>
-            <w:pPr>
-              <w:bidi/>
-              <w:spacing w:after="0" w:line="240" w:lineRule="auto"/>
-              <w:rPr>
-                <w:rFonts w:ascii="Times New Roman" w:eastAsia="Times New Roman" w:hAnsi="Times New Roman" w:cs="Times New Roman"/>
-                <w:kern w:val="0"/>
-                <w:sz w:val="24"/>
-                <w:szCs w:val="24"/>
-                <w:rtl/>
-                <w:lang w:eastAsia="en-IL"/>
-                <w14:ligatures w14:val="none"/>
-              </w:rPr>
-            </w:pPr>
-            <w:r>
-              <w:rPr>
-                <w:rFonts w:ascii="Arial" w:eastAsia="Times New Roman" w:hAnsi="Arial" w:cs="Arial"/>
+          </w:tcPr>
+          <w:p>
+            <w:pPr>
+              <w:bidi/>
+              <w:spacing w:after="0" w:line="240" w:lineRule="auto"/>
+              <w:rPr>
+                <w:rFonts w:ascii="Arial" w:eastAsia="Times New Roman" w:hAnsi="Arial" w:cs="Arial" w:hint="cs"/>
+                <w:color w:val="000000"/>
+                <w:kern w:val="0"/>
+                <w:sz w:val="20"/>
+                <w:szCs w:val="20"/>
+                <w:rtl/>
+                <w:lang w:val="en-AU" w:eastAsia="en-IL"/>
+                <w14:ligatures w14:val="none"/>
+              </w:rPr>
+            </w:pPr>
+            <w:r>
+              <w:rPr>
+                <w:rFonts w:ascii="Arial" w:eastAsia="Times New Roman" w:hAnsi="Arial" w:cs="Arial" w:hint="cs"/>
+                <w:color w:val="000000"/>
+                <w:kern w:val="0"/>
+                <w:sz w:val="20"/>
+                <w:szCs w:val="20"/>
+                <w:rtl/>
+                <w:lang w:val="en-AU" w:eastAsia="en-IL"/>
+                <w14:ligatures w14:val="none"/>
+              </w:rPr>
+              <w:t>מודול</w:t>
+            </w:r>
+          </w:p>
+        </w:tc>
+        <w:tc>
+          <w:tcPr>
+            <w:tcW w:w="0" w:type="auto"/>
+            <w:tcBorders>
+              <w:top w:val="single" w:sz="8" w:space="0" w:color="000000"/>
+              <w:left w:val="single" w:sz="8" w:space="0" w:color="000000"/>
+              <w:bottom w:val="single" w:sz="8" w:space="0" w:color="000000"/>
+              <w:right w:val="single" w:sz="8" w:space="0" w:color="000000"/>
+            </w:tcBorders>
+            <w:tcMar>
+              <w:top w:w="100" w:type="dxa"/>
+              <w:left w:w="100" w:type="dxa"/>
+              <w:bottom w:w="100" w:type="dxa"/>
+              <w:right w:w="100" w:type="dxa"/>
+            </w:tcMar>
+          </w:tcPr>
+          <w:p>
+            <w:pPr>
+              <w:bidi/>
+              <w:spacing w:after="0" w:line="240" w:lineRule="auto"/>
+              <w:rPr>
+                <w:rFonts w:ascii="Arial" w:eastAsia="Times New Roman" w:hAnsi="Arial" w:cs="Arial"/>
+                <w:color w:val="000000"/>
+                <w:kern w:val="0"/>
+                <w:sz w:val="20"/>
+                <w:szCs w:val="20"/>
+                <w:rtl/>
+                <w:lang w:eastAsia="en-IL"/>
+                <w14:ligatures w14:val="none"/>
+              </w:rPr>
+            </w:pPr>
+            <w:r>
+              <w:rPr>
+                <w:rFonts w:ascii="Arial" w:eastAsia="Times New Roman" w:hAnsi="Arial" w:cs="Arial" w:hint="cs"/>
                 <w:color w:val="000000"/>
                 <w:kern w:val="0"/>
                 <w:sz w:val="20"/>
@@ -118,180 +119,239 @@
               <w:t>פונקציונלי</w:t>
             </w:r>
           </w:p>
-        </w:tc>
-        <w:tc>
-          <w:tcPr>
-            <w:tcW w:w="0" w:type="auto"/>
-            <w:tcBorders>
-              <w:top w:val="single" w:sz="8" w:space="0" w:color="000000"/>
-              <w:left w:val="single" w:sz="8" w:space="0" w:color="000000"/>
-              <w:bottom w:val="single" w:sz="8" w:space="0" w:color="000000"/>
-              <w:right w:val="single" w:sz="8" w:space="0" w:color="000000"/>
-            </w:tcBorders>
-            <w:tcMar>
-              <w:top w:w="100" w:type="dxa"/>
-              <w:left w:w="100" w:type="dxa"/>
-              <w:bottom w:w="100" w:type="dxa"/>
-              <w:right w:w="100" w:type="dxa"/>
-            </w:tcMar>
-            <w:hideMark/>
-          </w:tcPr>
-          <w:p>
-            <w:pPr>
-              <w:bidi/>
-              <w:spacing w:after="0" w:line="240" w:lineRule="auto"/>
-              <w:rPr>
-                <w:rFonts w:ascii="Times New Roman" w:eastAsia="Times New Roman" w:hAnsi="Times New Roman" w:cs="Times New Roman"/>
-                <w:kern w:val="0"/>
-                <w:sz w:val="24"/>
-                <w:szCs w:val="24"/>
-                <w:rtl/>
-                <w:lang w:eastAsia="en-IL"/>
-                <w14:ligatures w14:val="none"/>
-              </w:rPr>
-            </w:pPr>
-            <w:r>
-              <w:rPr>
-                <w:rFonts w:ascii="Arial" w:eastAsia="Times New Roman" w:hAnsi="Arial" w:cs="Arial"/>
-                <w:color w:val="000000"/>
-                <w:kern w:val="0"/>
-                <w:sz w:val="20"/>
-                <w:szCs w:val="20"/>
-                <w:rtl/>
-                <w:lang w:eastAsia="en-IL"/>
-                <w14:ligatures w14:val="none"/>
-              </w:rPr>
-              <w:t>על המערכת לשמור במאגר ניהול ההובלות כל הובלה שיוצאת.</w:t>
-            </w:r>
-          </w:p>
-        </w:tc>
-        <w:tc>
-          <w:tcPr>
-            <w:tcW w:w="0" w:type="auto"/>
-            <w:tcBorders>
-              <w:top w:val="single" w:sz="8" w:space="0" w:color="000000"/>
-              <w:left w:val="single" w:sz="8" w:space="0" w:color="000000"/>
-              <w:bottom w:val="single" w:sz="8" w:space="0" w:color="000000"/>
-              <w:right w:val="single" w:sz="8" w:space="0" w:color="000000"/>
-            </w:tcBorders>
-            <w:tcMar>
-              <w:top w:w="100" w:type="dxa"/>
-              <w:left w:w="100" w:type="dxa"/>
-              <w:bottom w:w="100" w:type="dxa"/>
-              <w:right w:w="100" w:type="dxa"/>
-            </w:tcMar>
-            <w:hideMark/>
-          </w:tcPr>
-          <w:p>
-            <w:pPr>
-              <w:spacing w:after="0" w:line="240" w:lineRule="auto"/>
-              <w:rPr>
-                <w:rFonts w:ascii="Times New Roman" w:eastAsia="Times New Roman" w:hAnsi="Times New Roman" w:cs="Times New Roman"/>
-                <w:kern w:val="0"/>
-                <w:sz w:val="24"/>
-                <w:szCs w:val="24"/>
-                <w:rtl/>
-                <w:lang w:eastAsia="en-IL"/>
-                <w14:ligatures w14:val="none"/>
-              </w:rPr>
-            </w:pPr>
-            <w:r>
-              <w:rPr>
-                <w:rFonts w:ascii="Arial" w:eastAsia="Times New Roman" w:hAnsi="Arial" w:cs="Arial"/>
-                <w:color w:val="000000"/>
-                <w:kern w:val="0"/>
-                <w:sz w:val="20"/>
-                <w:szCs w:val="20"/>
-                <w:lang w:eastAsia="en-IL"/>
-                <w14:ligatures w14:val="none"/>
-              </w:rPr>
-              <w:t>MH</w:t>
-            </w:r>
-          </w:p>
-        </w:tc>
-        <w:tc>
-          <w:tcPr>
-            <w:tcW w:w="0" w:type="auto"/>
-            <w:tcBorders>
-              <w:top w:val="single" w:sz="8" w:space="0" w:color="000000"/>
-              <w:left w:val="single" w:sz="8" w:space="0" w:color="000000"/>
-              <w:bottom w:val="single" w:sz="8" w:space="0" w:color="000000"/>
-              <w:right w:val="single" w:sz="8" w:space="0" w:color="000000"/>
-            </w:tcBorders>
-            <w:tcMar>
-              <w:top w:w="100" w:type="dxa"/>
-              <w:left w:w="100" w:type="dxa"/>
-              <w:bottom w:w="100" w:type="dxa"/>
-              <w:right w:w="100" w:type="dxa"/>
-            </w:tcMar>
-            <w:hideMark/>
-          </w:tcPr>
-          <w:p>
-            <w:pPr>
-              <w:spacing w:after="0" w:line="240" w:lineRule="auto"/>
-              <w:rPr>
-                <w:rFonts w:ascii="Times New Roman" w:eastAsia="Times New Roman" w:hAnsi="Times New Roman" w:cs="Times New Roman"/>
-                <w:kern w:val="0"/>
-                <w:sz w:val="24"/>
-                <w:szCs w:val="24"/>
-                <w:lang w:eastAsia="en-IL"/>
-                <w14:ligatures w14:val="none"/>
-              </w:rPr>
-            </w:pPr>
-            <w:r>
-              <w:rPr>
-                <w:rFonts w:ascii="Arial" w:eastAsia="Times New Roman" w:hAnsi="Arial" w:cs="Arial"/>
-                <w:color w:val="000000"/>
-                <w:kern w:val="0"/>
-                <w:sz w:val="20"/>
-                <w:szCs w:val="20"/>
-                <w:lang w:eastAsia="en-IL"/>
-                <w14:ligatures w14:val="none"/>
-              </w:rPr>
-              <w:t>Low</w:t>
-            </w:r>
-          </w:p>
-        </w:tc>
-        <w:tc>
-          <w:tcPr>
-            <w:tcW w:w="0" w:type="auto"/>
-            <w:tcBorders>
-              <w:top w:val="single" w:sz="8" w:space="0" w:color="000000"/>
-              <w:left w:val="single" w:sz="8" w:space="0" w:color="000000"/>
-              <w:bottom w:val="single" w:sz="8" w:space="0" w:color="000000"/>
-              <w:right w:val="single" w:sz="8" w:space="0" w:color="000000"/>
-            </w:tcBorders>
-            <w:tcMar>
-              <w:top w:w="100" w:type="dxa"/>
-              <w:left w:w="100" w:type="dxa"/>
-              <w:bottom w:w="100" w:type="dxa"/>
-              <w:right w:w="100" w:type="dxa"/>
-            </w:tcMar>
-            <w:hideMark/>
-          </w:tcPr>
-          <w:p>
-            <w:pPr>
-              <w:spacing w:after="0" w:line="240" w:lineRule="auto"/>
-              <w:rPr>
-                <w:rFonts w:ascii="Times New Roman" w:eastAsia="Times New Roman" w:hAnsi="Times New Roman" w:cs="Times New Roman"/>
-                <w:kern w:val="0"/>
-                <w:sz w:val="24"/>
-                <w:szCs w:val="24"/>
-                <w:lang w:eastAsia="en-IL"/>
-                <w14:ligatures w14:val="none"/>
-              </w:rPr>
-            </w:pPr>
-            <w:r>
-              <w:rPr>
-                <w:rFonts w:ascii="Arial" w:eastAsia="Times New Roman" w:hAnsi="Arial" w:cs="Arial"/>
-                <w:color w:val="000000"/>
-                <w:kern w:val="0"/>
-                <w:sz w:val="20"/>
-                <w:szCs w:val="20"/>
-                <w:lang w:eastAsia="en-IL"/>
-                <w14:ligatures w14:val="none"/>
-              </w:rPr>
-              <w:t>Backlog</w:t>
+          <w:p>
+            <w:pPr>
+              <w:bidi/>
+              <w:spacing w:after="0" w:line="240" w:lineRule="auto"/>
+              <w:rPr>
+                <w:rFonts w:ascii="Arial" w:eastAsia="Times New Roman" w:hAnsi="Arial" w:cs="Arial"/>
+                <w:color w:val="000000"/>
+                <w:kern w:val="0"/>
+                <w:sz w:val="20"/>
+                <w:szCs w:val="20"/>
+                <w:rtl/>
+                <w:lang w:eastAsia="en-IL"/>
+                <w14:ligatures w14:val="none"/>
+              </w:rPr>
+            </w:pPr>
+            <w:r>
+              <w:rPr>
+                <w:rFonts w:ascii="Arial" w:eastAsia="Times New Roman" w:hAnsi="Arial" w:cs="Arial" w:hint="cs"/>
+                <w:color w:val="000000"/>
+                <w:kern w:val="0"/>
+                <w:sz w:val="20"/>
+                <w:szCs w:val="20"/>
+                <w:rtl/>
+                <w:lang w:eastAsia="en-IL"/>
+                <w14:ligatures w14:val="none"/>
+              </w:rPr>
+              <w:t>/לא פונק'</w:t>
+            </w:r>
+          </w:p>
+        </w:tc>
+        <w:tc>
+          <w:tcPr>
+            <w:tcW w:w="0" w:type="auto"/>
+            <w:tcBorders>
+              <w:top w:val="single" w:sz="8" w:space="0" w:color="000000"/>
+              <w:left w:val="single" w:sz="8" w:space="0" w:color="000000"/>
+              <w:bottom w:val="single" w:sz="8" w:space="0" w:color="000000"/>
+              <w:right w:val="single" w:sz="8" w:space="0" w:color="000000"/>
+            </w:tcBorders>
+            <w:tcMar>
+              <w:top w:w="100" w:type="dxa"/>
+              <w:left w:w="100" w:type="dxa"/>
+              <w:bottom w:w="100" w:type="dxa"/>
+              <w:right w:w="100" w:type="dxa"/>
+            </w:tcMar>
+          </w:tcPr>
+          <w:p>
+            <w:pPr>
+              <w:bidi/>
+              <w:spacing w:after="0" w:line="240" w:lineRule="auto"/>
+              <w:rPr>
+                <w:rFonts w:ascii="Arial" w:eastAsia="Times New Roman" w:hAnsi="Arial" w:cs="Arial"/>
+                <w:color w:val="000000"/>
+                <w:kern w:val="0"/>
+                <w:sz w:val="20"/>
+                <w:szCs w:val="20"/>
+                <w:rtl/>
+                <w:lang w:eastAsia="en-IL"/>
+                <w14:ligatures w14:val="none"/>
+              </w:rPr>
+            </w:pPr>
+            <w:r>
+              <w:rPr>
+                <w:rFonts w:ascii="Arial" w:eastAsia="Times New Roman" w:hAnsi="Arial" w:cs="Arial" w:hint="cs"/>
+                <w:color w:val="000000"/>
+                <w:kern w:val="0"/>
+                <w:sz w:val="20"/>
+                <w:szCs w:val="20"/>
+                <w:rtl/>
+                <w:lang w:eastAsia="en-IL"/>
+                <w14:ligatures w14:val="none"/>
+              </w:rPr>
+              <w:t>דרישה</w:t>
+            </w:r>
+          </w:p>
+        </w:tc>
+        <w:tc>
+          <w:tcPr>
+            <w:tcW w:w="0" w:type="auto"/>
+            <w:tcBorders>
+              <w:top w:val="single" w:sz="8" w:space="0" w:color="000000"/>
+              <w:left w:val="single" w:sz="8" w:space="0" w:color="000000"/>
+              <w:bottom w:val="single" w:sz="8" w:space="0" w:color="000000"/>
+              <w:right w:val="single" w:sz="8" w:space="0" w:color="000000"/>
+            </w:tcBorders>
+            <w:tcMar>
+              <w:top w:w="100" w:type="dxa"/>
+              <w:left w:w="100" w:type="dxa"/>
+              <w:bottom w:w="100" w:type="dxa"/>
+              <w:right w:w="100" w:type="dxa"/>
+            </w:tcMar>
+          </w:tcPr>
+          <w:p>
+            <w:pPr>
+              <w:spacing w:after="0" w:line="240" w:lineRule="auto"/>
+              <w:rPr>
+                <w:rFonts w:ascii="Arial" w:eastAsia="Times New Roman" w:hAnsi="Arial" w:cs="Arial"/>
+                <w:color w:val="000000"/>
+                <w:kern w:val="0"/>
+                <w:sz w:val="20"/>
+                <w:szCs w:val="20"/>
+                <w:rtl/>
+                <w:lang w:eastAsia="en-IL"/>
+                <w14:ligatures w14:val="none"/>
+              </w:rPr>
+            </w:pPr>
+            <w:r>
+              <w:rPr>
+                <w:rFonts w:ascii="Arial" w:eastAsia="Times New Roman" w:hAnsi="Arial" w:cs="Arial" w:hint="cs"/>
+                <w:color w:val="000000"/>
+                <w:kern w:val="0"/>
+                <w:sz w:val="20"/>
+                <w:szCs w:val="20"/>
+                <w:rtl/>
+                <w:lang w:eastAsia="en-IL"/>
+                <w14:ligatures w14:val="none"/>
+              </w:rPr>
+              <w:t>חייב לבצע/</w:t>
+            </w:r>
+          </w:p>
+          <w:p>
+            <w:pPr>
+              <w:spacing w:after="0" w:line="240" w:lineRule="auto"/>
+              <w:rPr>
+                <w:rFonts w:ascii="Arial" w:eastAsia="Times New Roman" w:hAnsi="Arial" w:cs="Arial"/>
+                <w:color w:val="000000"/>
+                <w:kern w:val="0"/>
+                <w:sz w:val="20"/>
+                <w:szCs w:val="20"/>
+                <w:lang w:eastAsia="en-IL"/>
+                <w14:ligatures w14:val="none"/>
+              </w:rPr>
+            </w:pPr>
+            <w:r>
+              <w:rPr>
+                <w:rFonts w:ascii="Arial" w:eastAsia="Times New Roman" w:hAnsi="Arial" w:cs="Arial" w:hint="cs"/>
+                <w:color w:val="000000"/>
+                <w:kern w:val="0"/>
+                <w:sz w:val="20"/>
+                <w:szCs w:val="20"/>
+                <w:rtl/>
+                <w:lang w:eastAsia="en-IL"/>
+                <w14:ligatures w14:val="none"/>
+              </w:rPr>
+              <w:t>נחמד שיהיה</w:t>
+            </w:r>
+          </w:p>
+        </w:tc>
+        <w:tc>
+          <w:tcPr>
+            <w:tcW w:w="0" w:type="auto"/>
+            <w:tcBorders>
+              <w:top w:val="single" w:sz="8" w:space="0" w:color="000000"/>
+              <w:left w:val="single" w:sz="8" w:space="0" w:color="000000"/>
+              <w:bottom w:val="single" w:sz="8" w:space="0" w:color="000000"/>
+              <w:right w:val="single" w:sz="8" w:space="0" w:color="000000"/>
+            </w:tcBorders>
+            <w:tcMar>
+              <w:top w:w="100" w:type="dxa"/>
+              <w:left w:w="100" w:type="dxa"/>
+              <w:bottom w:w="100" w:type="dxa"/>
+              <w:right w:w="100" w:type="dxa"/>
+            </w:tcMar>
+          </w:tcPr>
+          <w:p>
+            <w:pPr>
+              <w:spacing w:after="0" w:line="240" w:lineRule="auto"/>
+              <w:rPr>
+                <w:rFonts w:ascii="Arial" w:eastAsia="Times New Roman" w:hAnsi="Arial" w:cs="Arial"/>
+                <w:color w:val="000000"/>
+                <w:kern w:val="0"/>
+                <w:sz w:val="20"/>
+                <w:szCs w:val="20"/>
+                <w:lang w:eastAsia="en-IL"/>
+                <w14:ligatures w14:val="none"/>
+              </w:rPr>
+            </w:pPr>
+            <w:r>
+              <w:rPr>
+                <w:rFonts w:ascii="Arial" w:eastAsia="Times New Roman" w:hAnsi="Arial" w:cs="Arial"/>
+                <w:color w:val="000000"/>
+                <w:kern w:val="0"/>
+                <w:sz w:val="20"/>
+                <w:szCs w:val="20"/>
+                <w:lang w:eastAsia="en-IL"/>
+                <w14:ligatures w14:val="none"/>
+              </w:rPr>
+              <w:t>Risk</w:t>
+            </w:r>
+          </w:p>
+        </w:tc>
+        <w:tc>
+          <w:tcPr>
+            <w:tcW w:w="0" w:type="auto"/>
+            <w:tcBorders>
+              <w:top w:val="single" w:sz="8" w:space="0" w:color="000000"/>
+              <w:left w:val="single" w:sz="8" w:space="0" w:color="000000"/>
+              <w:bottom w:val="single" w:sz="8" w:space="0" w:color="000000"/>
+              <w:right w:val="single" w:sz="8" w:space="0" w:color="000000"/>
+            </w:tcBorders>
+            <w:tcMar>
+              <w:top w:w="100" w:type="dxa"/>
+              <w:left w:w="100" w:type="dxa"/>
+              <w:bottom w:w="100" w:type="dxa"/>
+              <w:right w:w="100" w:type="dxa"/>
+            </w:tcMar>
+          </w:tcPr>
+          <w:p>
+            <w:pPr>
+              <w:spacing w:after="0" w:line="240" w:lineRule="auto"/>
+              <w:rPr>
+                <w:rFonts w:ascii="Arial" w:eastAsia="Times New Roman" w:hAnsi="Arial" w:cs="Arial" w:hint="cs"/>
+                <w:color w:val="000000"/>
+                <w:kern w:val="0"/>
+                <w:sz w:val="20"/>
+                <w:szCs w:val="20"/>
+                <w:rtl/>
+                <w:lang w:val="en-AU" w:eastAsia="en-IL"/>
+                <w14:ligatures w14:val="none"/>
+              </w:rPr>
+            </w:pPr>
+            <w:r>
+              <w:rPr>
+                <w:rFonts w:ascii="Arial" w:eastAsia="Times New Roman" w:hAnsi="Arial" w:cs="Arial" w:hint="cs"/>
+                <w:color w:val="000000"/>
+                <w:kern w:val="0"/>
+                <w:sz w:val="20"/>
+                <w:szCs w:val="20"/>
+                <w:rtl/>
+                <w:lang w:val="en-AU" w:eastAsia="en-IL"/>
+                <w14:ligatures w14:val="none"/>
+              </w:rPr>
+              <w:t>סטטוס</w:t>
             </w:r>
           </w:p>
         </w:tc>
@@ -434,7 +494,33 @@
                 <w:lang w:eastAsia="en-IL"/>
                 <w14:ligatures w14:val="none"/>
               </w:rPr>
-              <w:t>על המערכת לשמור כל הובלה טופס הובלה עם הפרטים - תאריך, שעת יציאה, מספר משאית, שם נהג, מקור (יחיד) ויעדים (יחיד/רבים).</w:t>
+              <w:t>על המערכת לשמור במאגר ניהול ההובלות כל הובלה שיוצאת</w:t>
+            </w:r>
+            <w:r>
+              <w:rPr>
+                <w:rFonts w:ascii="Arial" w:eastAsia="Times New Roman" w:hAnsi="Arial" w:cs="Arial" w:hint="cs"/>
+                <w:color w:val="000000"/>
+                <w:kern w:val="0"/>
+                <w:sz w:val="20"/>
+                <w:szCs w:val="20"/>
+                <w:rtl/>
+                <w:lang w:eastAsia="en-IL"/>
+                <w14:ligatures w14:val="none"/>
+              </w:rPr>
+              <w:t>, עם טופס הובלה כפי שמפורט מטה</w:t>
+            </w:r>
+            <w:r>
+              <w:rPr>
+                <w:rFonts w:ascii="Arial" w:eastAsia="Times New Roman" w:hAnsi="Arial" w:cs="Arial"/>
+                <w:color w:val="000000"/>
+                <w:kern w:val="0"/>
+                <w:sz w:val="20"/>
+                <w:szCs w:val="20"/>
+                <w:rtl/>
+                <w:lang w:eastAsia="en-IL"/>
+                <w14:ligatures w14:val="none"/>
+              </w:rPr>
+              <w:t>.</w:t>
             </w:r>
           </w:p>
         </w:tc>
@@ -550,21 +636,21 @@
                 <w:kern w:val="0"/>
                 <w:sz w:val="24"/>
                 <w:szCs w:val="24"/>
-                <w:lang w:eastAsia="en-IL"/>
-                <w14:ligatures w14:val="none"/>
-              </w:rPr>
-            </w:pPr>
-            <w:r>
-              <w:rPr>
-                <w:rFonts w:ascii="Arial" w:eastAsia="Times New Roman" w:hAnsi="Arial" w:cs="Arial"/>
-                <w:color w:val="000000"/>
-                <w:kern w:val="0"/>
-                <w:sz w:val="20"/>
-                <w:szCs w:val="20"/>
-                <w:lang w:eastAsia="en-IL"/>
-                <w14:ligatures w14:val="none"/>
-              </w:rPr>
-              <w:t>Backlog</w:t>
+                <w:lang w:val="en-AU" w:eastAsia="en-IL"/>
+                <w14:ligatures w14:val="none"/>
+              </w:rPr>
+            </w:pPr>
+            <w:r>
+              <w:rPr>
+                <w:rFonts w:ascii="Arial" w:eastAsia="Times New Roman" w:hAnsi="Arial" w:cs="Arial"/>
+                <w:color w:val="000000"/>
+                <w:kern w:val="0"/>
+                <w:sz w:val="20"/>
+                <w:szCs w:val="20"/>
+                <w:lang w:val="en-AU" w:eastAsia="en-IL"/>
+                <w14:ligatures w14:val="none"/>
+              </w:rPr>
+              <w:t>Done</w:t>
             </w:r>
           </w:p>
         </w:tc>
@@ -707,7 +793,33 @@
                 <w:lang w:eastAsia="en-IL"/>
                 <w14:ligatures w14:val="none"/>
               </w:rPr>
-              <w:t>על המערכת לשמור מסמך ממוספר עם רשימת הפריטים שמובלים ליעד הנתון עבור כל יעד.</w:t>
+              <w:t xml:space="preserve">על המערכת לשמור </w:t>
+            </w:r>
+            <w:r>
+              <w:rPr>
+                <w:rFonts w:ascii="Arial" w:eastAsia="Times New Roman" w:hAnsi="Arial" w:cs="Arial" w:hint="cs"/>
+                <w:color w:val="000000"/>
+                <w:kern w:val="0"/>
+                <w:sz w:val="20"/>
+                <w:szCs w:val="20"/>
+                <w:rtl/>
+                <w:lang w:eastAsia="en-IL"/>
+                <w14:ligatures w14:val="none"/>
+              </w:rPr>
+              <w:t>ל</w:t>
+            </w:r>
+            <w:r>
+              <w:rPr>
+                <w:rFonts w:ascii="Arial" w:eastAsia="Times New Roman" w:hAnsi="Arial" w:cs="Arial"/>
+                <w:color w:val="000000"/>
+                <w:kern w:val="0"/>
+                <w:sz w:val="20"/>
+                <w:szCs w:val="20"/>
+                <w:rtl/>
+                <w:lang w:eastAsia="en-IL"/>
+                <w14:ligatures w14:val="none"/>
+              </w:rPr>
+              <w:t>כל הובלה טופס הובלה עם הפרטים - תאריך, שעת יציאה, מספר משאית, שם נהג, מקור (יחיד) ויעדים (יחיד/רבים).</w:t>
             </w:r>
           </w:p>
         </w:tc>
@@ -823,21 +935,20 @@
                 <w:kern w:val="0"/>
                 <w:sz w:val="24"/>
                 <w:szCs w:val="24"/>
-                <w:lang w:eastAsia="en-IL"/>
-                <w14:ligatures w14:val="none"/>
-              </w:rPr>
-            </w:pPr>
-            <w:r>
-              <w:rPr>
-                <w:rFonts w:ascii="Arial" w:eastAsia="Times New Roman" w:hAnsi="Arial" w:cs="Arial"/>
-                <w:color w:val="000000"/>
-                <w:kern w:val="0"/>
-                <w:sz w:val="20"/>
-                <w:szCs w:val="20"/>
-                <w:lang w:eastAsia="en-IL"/>
-                <w14:ligatures w14:val="none"/>
-              </w:rPr>
-              <w:t>Backlog</w:t>
+                <w:lang w:val="en-AU" w:eastAsia="en-IL"/>
+                <w14:ligatures w14:val="none"/>
+              </w:rPr>
+            </w:pPr>
+            <w:r>
+              <w:rPr>
+                <w:rFonts w:ascii="Times New Roman" w:eastAsia="Times New Roman" w:hAnsi="Times New Roman" w:cs="Times New Roman"/>
+                <w:kern w:val="0"/>
+                <w:sz w:val="24"/>
+                <w:szCs w:val="24"/>
+                <w:lang w:val="en-AU" w:eastAsia="en-IL"/>
+                <w14:ligatures w14:val="none"/>
+              </w:rPr>
+              <w:t>Done</w:t>
             </w:r>
           </w:p>
         </w:tc>
@@ -980,7 +1091,7 @@
                 <w:lang w:eastAsia="en-IL"/>
                 <w14:ligatures w14:val="none"/>
               </w:rPr>
-              <w:t>על המערכת לשמור בטופס ההובלה את משקל המשאית לפני שהיא עוזבת את המקור.</w:t>
+              <w:t>על המערכת לשמור מסמך ממוספר עם רשימת הפריטים שמובלים ליעד הנתון עבור כל יעד.</w:t>
             </w:r>
           </w:p>
         </w:tc>
@@ -1102,15 +1213,14 @@
             </w:pPr>
             <w:r>
               <w:rPr>
-                <w:rFonts w:ascii="Arial" w:eastAsia="Times New Roman" w:hAnsi="Arial" w:cs="Arial"/>
-                <w:color w:val="000000"/>
-                <w:kern w:val="0"/>
-                <w:sz w:val="20"/>
-                <w:szCs w:val="20"/>
-                <w:lang w:eastAsia="en-IL"/>
-                <w14:ligatures w14:val="none"/>
-              </w:rPr>
-              <w:t>Backlog</w:t>
+                <w:rFonts w:ascii="Times New Roman" w:eastAsia="Times New Roman" w:hAnsi="Times New Roman" w:cs="Times New Roman"/>
+                <w:kern w:val="0"/>
+                <w:sz w:val="24"/>
+                <w:szCs w:val="24"/>
+                <w:lang w:val="en-AU" w:eastAsia="en-IL"/>
+                <w14:ligatures w14:val="none"/>
+              </w:rPr>
+              <w:t>Done</w:t>
             </w:r>
           </w:p>
         </w:tc>
@@ -1253,45 +1363,7 @@
                 <w:lang w:eastAsia="en-IL"/>
                 <w14:ligatures w14:val="none"/>
               </w:rPr>
-              <w:t>על המערכת לשמור מאגר אתרים. עבור כל אתר (מקור או יעד) יש לשמור כתובת (</w:t>
-            </w:r>
-            <w:r>
-              <w:rPr>
-                <w:rFonts w:ascii="Arial" w:eastAsia="Times New Roman" w:hAnsi="Arial" w:cs="Arial"/>
-                <w:color w:val="000000"/>
-                <w:kern w:val="0"/>
-                <w:sz w:val="20"/>
-                <w:szCs w:val="20"/>
-                <w:lang w:eastAsia="en-IL"/>
-                <w14:ligatures w14:val="none"/>
-              </w:rPr>
-              <w:t>PK</w:t>
-            </w:r>
-            <w:r>
-              <w:rPr>
-                <w:rFonts w:ascii="Arial" w:eastAsia="Times New Roman" w:hAnsi="Arial" w:cs="Arial"/>
-                <w:color w:val="000000"/>
-                <w:kern w:val="0"/>
-                <w:sz w:val="20"/>
-                <w:szCs w:val="20"/>
-                <w:rtl/>
-                <w:lang w:eastAsia="en-IL"/>
-                <w14:ligatures w14:val="none"/>
-              </w:rPr>
-              <w:t>), מספר טלפון לבירורים ושם איש קשר, סוג (סניף/ספק)</w:t>
-            </w:r>
-            <w:r>
-              <w:rPr>
-                <w:rFonts w:ascii="Arial" w:eastAsia="Times New Roman" w:hAnsi="Arial" w:cs="Arial" w:hint="cs"/>
-                <w:color w:val="000000"/>
-                <w:kern w:val="0"/>
-                <w:sz w:val="20"/>
-                <w:szCs w:val="20"/>
-                <w:rtl/>
-                <w:lang w:eastAsia="en-IL"/>
-                <w14:ligatures w14:val="none"/>
-              </w:rPr>
-              <w:t>, ואיזור שילוח.</w:t>
+              <w:t>על המערכת לשמור בטופס ההובלה את משקל המשאית לפני שהיא עוזבת את המקור.</w:t>
             </w:r>
           </w:p>
         </w:tc>
@@ -1413,15 +1485,14 @@
             </w:pPr>
             <w:r>
               <w:rPr>
-                <w:rFonts w:ascii="Arial" w:eastAsia="Times New Roman" w:hAnsi="Arial" w:cs="Arial"/>
-                <w:color w:val="000000"/>
-                <w:kern w:val="0"/>
-                <w:sz w:val="20"/>
-                <w:szCs w:val="20"/>
-                <w:lang w:eastAsia="en-IL"/>
-                <w14:ligatures w14:val="none"/>
-              </w:rPr>
-              <w:t>Backlog</w:t>
+                <w:rFonts w:ascii="Times New Roman" w:eastAsia="Times New Roman" w:hAnsi="Times New Roman" w:cs="Times New Roman"/>
+                <w:kern w:val="0"/>
+                <w:sz w:val="24"/>
+                <w:szCs w:val="24"/>
+                <w:lang w:val="en-AU" w:eastAsia="en-IL"/>
+                <w14:ligatures w14:val="none"/>
+              </w:rPr>
+              <w:t>Done</w:t>
             </w:r>
           </w:p>
         </w:tc>
@@ -1564,7 +1635,73 @@
                 <w:lang w:eastAsia="en-IL"/>
                 <w14:ligatures w14:val="none"/>
               </w:rPr>
-              <w:t>על המערכת לשמור עבור כל משאית את מס' הרישוי שלה, דגם, משקל נטו, ומשקל מקס' שהיא יכולה לשאת.</w:t>
+              <w:t>על המערכת לשמור מאגר אתרים. עבור כל אתר (מקור או יעד) יש לשמור כתובת (</w:t>
+            </w:r>
+            <w:r>
+              <w:rPr>
+                <w:rFonts w:ascii="Arial" w:eastAsia="Times New Roman" w:hAnsi="Arial" w:cs="Arial"/>
+                <w:color w:val="000000"/>
+                <w:kern w:val="0"/>
+                <w:sz w:val="20"/>
+                <w:szCs w:val="20"/>
+                <w:lang w:eastAsia="en-IL"/>
+                <w14:ligatures w14:val="none"/>
+              </w:rPr>
+              <w:t>PK</w:t>
+            </w:r>
+            <w:r>
+              <w:rPr>
+                <w:rFonts w:ascii="Arial" w:eastAsia="Times New Roman" w:hAnsi="Arial" w:cs="Arial"/>
+                <w:color w:val="000000"/>
+                <w:kern w:val="0"/>
+                <w:sz w:val="20"/>
+                <w:szCs w:val="20"/>
+                <w:rtl/>
+                <w:lang w:eastAsia="en-IL"/>
+                <w14:ligatures w14:val="none"/>
+              </w:rPr>
+              <w:t>), מספר טלפון לבירורים ושם איש קשר, סוג (סניף/ספק)</w:t>
+            </w:r>
+            <w:r>
+              <w:rPr>
+                <w:rFonts w:ascii="Arial" w:eastAsia="Times New Roman" w:hAnsi="Arial" w:cs="Arial" w:hint="cs"/>
+                <w:color w:val="000000"/>
+                <w:kern w:val="0"/>
+                <w:sz w:val="20"/>
+                <w:szCs w:val="20"/>
+                <w:rtl/>
+                <w:lang w:eastAsia="en-IL"/>
+                <w14:ligatures w14:val="none"/>
+              </w:rPr>
+              <w:t xml:space="preserve">, </w:t>
+            </w:r>
+            <w:proofErr w:type="spellStart"/>
+            <w:r>
+              <w:rPr>
+                <w:rFonts w:ascii="Arial" w:eastAsia="Times New Roman" w:hAnsi="Arial" w:cs="Arial" w:hint="cs"/>
+                <w:color w:val="000000"/>
+                <w:kern w:val="0"/>
+                <w:sz w:val="20"/>
+                <w:szCs w:val="20"/>
+                <w:rtl/>
+                <w:lang w:eastAsia="en-IL"/>
+                <w14:ligatures w14:val="none"/>
+              </w:rPr>
+              <w:t>ואיזור</w:t>
+            </w:r>
+            <w:proofErr w:type="spellEnd"/>
+            <w:r>
+              <w:rPr>
+                <w:rFonts w:ascii="Arial" w:eastAsia="Times New Roman" w:hAnsi="Arial" w:cs="Arial" w:hint="cs"/>
+                <w:color w:val="000000"/>
+                <w:kern w:val="0"/>
+                <w:sz w:val="20"/>
+                <w:szCs w:val="20"/>
+                <w:rtl/>
+                <w:lang w:eastAsia="en-IL"/>
+                <w14:ligatures w14:val="none"/>
+              </w:rPr>
+              <w:t xml:space="preserve"> שילוח.</w:t>
             </w:r>
           </w:p>
         </w:tc>
@@ -1686,15 +1823,14 @@
             </w:pPr>
             <w:r>
               <w:rPr>
-                <w:rFonts w:ascii="Arial" w:eastAsia="Times New Roman" w:hAnsi="Arial" w:cs="Arial"/>
-                <w:color w:val="000000"/>
-                <w:kern w:val="0"/>
-                <w:sz w:val="20"/>
-                <w:szCs w:val="20"/>
-                <w:lang w:eastAsia="en-IL"/>
-                <w14:ligatures w14:val="none"/>
-              </w:rPr>
-              <w:t>Backlog</w:t>
+                <w:rFonts w:ascii="Times New Roman" w:eastAsia="Times New Roman" w:hAnsi="Times New Roman" w:cs="Times New Roman"/>
+                <w:kern w:val="0"/>
+                <w:sz w:val="24"/>
+                <w:szCs w:val="24"/>
+                <w:lang w:val="en-AU" w:eastAsia="en-IL"/>
+                <w14:ligatures w14:val="none"/>
+              </w:rPr>
+              <w:t>Done</w:t>
             </w:r>
           </w:p>
         </w:tc>
@@ -1837,7 +1973,7 @@
                 <w:lang w:eastAsia="en-IL"/>
                 <w14:ligatures w14:val="none"/>
               </w:rPr>
-              <w:t>על המערכת לאפשר שינויים בטופס ההובלה עד שהנסיעה יוצאת, בהתאם לדרישת ההרשאות שמוגדרת למטה.</w:t>
+              <w:t>על המערכת לשמור עבור כל משאית את מס' הרישוי שלה, דגם, משקל נטו, ומשקל מקס' שהיא יכולה לשאת.</w:t>
             </w:r>
           </w:p>
         </w:tc>
@@ -1924,50 +2060,49 @@
                 <w:lang w:eastAsia="en-IL"/>
                 <w14:ligatures w14:val="none"/>
               </w:rPr>
-              <w:t>High</w:t>
-            </w:r>
-          </w:p>
-        </w:tc>
-        <w:tc>
-          <w:tcPr>
-            <w:tcW w:w="0" w:type="auto"/>
-            <w:tcBorders>
-              <w:top w:val="single" w:sz="8" w:space="0" w:color="000000"/>
-              <w:left w:val="single" w:sz="8" w:space="0" w:color="000000"/>
-              <w:bottom w:val="single" w:sz="8" w:space="0" w:color="000000"/>
-              <w:right w:val="single" w:sz="8" w:space="0" w:color="000000"/>
-            </w:tcBorders>
-            <w:tcMar>
-              <w:top w:w="100" w:type="dxa"/>
-              <w:left w:w="100" w:type="dxa"/>
-              <w:bottom w:w="100" w:type="dxa"/>
-              <w:right w:w="100" w:type="dxa"/>
-            </w:tcMar>
-            <w:hideMark/>
-          </w:tcPr>
-          <w:p>
-            <w:pPr>
-              <w:spacing w:after="0" w:line="240" w:lineRule="auto"/>
-              <w:rPr>
-                <w:rFonts w:ascii="Times New Roman" w:eastAsia="Times New Roman" w:hAnsi="Times New Roman" w:cs="Times New Roman"/>
-                <w:kern w:val="0"/>
-                <w:sz w:val="24"/>
-                <w:szCs w:val="24"/>
-                <w:lang w:eastAsia="en-IL"/>
-                <w14:ligatures w14:val="none"/>
-              </w:rPr>
-            </w:pPr>
-            <w:r>
-              <w:rPr>
-                <w:rFonts w:ascii="Arial" w:eastAsia="Times New Roman" w:hAnsi="Arial" w:cs="Arial"/>
-                <w:color w:val="000000"/>
-                <w:kern w:val="0"/>
-                <w:sz w:val="20"/>
-                <w:szCs w:val="20"/>
-                <w:lang w:eastAsia="en-IL"/>
-                <w14:ligatures w14:val="none"/>
-              </w:rPr>
-              <w:t>Backlog</w:t>
+              <w:t>Low</w:t>
+            </w:r>
+          </w:p>
+        </w:tc>
+        <w:tc>
+          <w:tcPr>
+            <w:tcW w:w="0" w:type="auto"/>
+            <w:tcBorders>
+              <w:top w:val="single" w:sz="8" w:space="0" w:color="000000"/>
+              <w:left w:val="single" w:sz="8" w:space="0" w:color="000000"/>
+              <w:bottom w:val="single" w:sz="8" w:space="0" w:color="000000"/>
+              <w:right w:val="single" w:sz="8" w:space="0" w:color="000000"/>
+            </w:tcBorders>
+            <w:tcMar>
+              <w:top w:w="100" w:type="dxa"/>
+              <w:left w:w="100" w:type="dxa"/>
+              <w:bottom w:w="100" w:type="dxa"/>
+              <w:right w:w="100" w:type="dxa"/>
+            </w:tcMar>
+            <w:hideMark/>
+          </w:tcPr>
+          <w:p>
+            <w:pPr>
+              <w:spacing w:after="0" w:line="240" w:lineRule="auto"/>
+              <w:rPr>
+                <w:rFonts w:ascii="Times New Roman" w:eastAsia="Times New Roman" w:hAnsi="Times New Roman" w:cs="Times New Roman"/>
+                <w:kern w:val="0"/>
+                <w:sz w:val="24"/>
+                <w:szCs w:val="24"/>
+                <w:lang w:eastAsia="en-IL"/>
+                <w14:ligatures w14:val="none"/>
+              </w:rPr>
+            </w:pPr>
+            <w:r>
+              <w:rPr>
+                <w:rFonts w:ascii="Times New Roman" w:eastAsia="Times New Roman" w:hAnsi="Times New Roman" w:cs="Times New Roman"/>
+                <w:kern w:val="0"/>
+                <w:sz w:val="24"/>
+                <w:szCs w:val="24"/>
+                <w:lang w:val="en-AU" w:eastAsia="en-IL"/>
+                <w14:ligatures w14:val="none"/>
+              </w:rPr>
+              <w:t>Done</w:t>
             </w:r>
           </w:p>
         </w:tc>
@@ -2110,7 +2245,7 @@
                 <w:lang w:eastAsia="en-IL"/>
                 <w14:ligatures w14:val="none"/>
               </w:rPr>
-              <w:t>על המערכת לאפשר תכנון מחדש של נסיעה במקרה של חריגה במשקל, על המנהל לערוך את טופס ההובלה ולשנות את היעדים, להחליף את היעדים או להסיר את חלק מהמוצרים על המשאית.</w:t>
+              <w:t>על המערכת לאפשר שינויים בטופס ההובלה עד שהנסיעה יוצאת, בהתאם לדרישת ההרשאות שמוגדרת למטה.</w:t>
             </w:r>
           </w:p>
         </w:tc>
@@ -2232,15 +2367,14 @@
             </w:pPr>
             <w:r>
               <w:rPr>
-                <w:rFonts w:ascii="Arial" w:eastAsia="Times New Roman" w:hAnsi="Arial" w:cs="Arial"/>
-                <w:color w:val="000000"/>
-                <w:kern w:val="0"/>
-                <w:sz w:val="20"/>
-                <w:szCs w:val="20"/>
-                <w:lang w:eastAsia="en-IL"/>
-                <w14:ligatures w14:val="none"/>
-              </w:rPr>
-              <w:t>Backlog</w:t>
+                <w:rFonts w:ascii="Times New Roman" w:eastAsia="Times New Roman" w:hAnsi="Times New Roman" w:cs="Times New Roman"/>
+                <w:kern w:val="0"/>
+                <w:sz w:val="24"/>
+                <w:szCs w:val="24"/>
+                <w:lang w:val="en-AU" w:eastAsia="en-IL"/>
+                <w14:ligatures w14:val="none"/>
+              </w:rPr>
+              <w:t>Done</w:t>
             </w:r>
           </w:p>
         </w:tc>
@@ -2383,7 +2517,33 @@
                 <w:lang w:eastAsia="en-IL"/>
                 <w14:ligatures w14:val="none"/>
               </w:rPr>
-              <w:t>על המערכת להוציא התראה במקרה של חריגה במשקל המקסימלי שמשאית יכולה לשאת, אשר תדרוש פעולה של המנהל.</w:t>
+              <w:t>על המערכת לאפשר תכנון מחדש של נסיעה במקרה של חריגה במשקל, על המנהל לערוך את טופס ההובלה ולשנות את היעדים, להחליף את היעדים או</w:t>
+            </w:r>
+            <w:r>
+              <w:rPr>
+                <w:rFonts w:ascii="Arial" w:eastAsia="Times New Roman" w:hAnsi="Arial" w:cs="Arial" w:hint="cs"/>
+                <w:color w:val="000000"/>
+                <w:kern w:val="0"/>
+                <w:sz w:val="20"/>
+                <w:szCs w:val="20"/>
+                <w:rtl/>
+                <w:lang w:eastAsia="en-IL"/>
+                <w14:ligatures w14:val="none"/>
+              </w:rPr>
+              <w:t xml:space="preserve"> להחליף משאית</w:t>
+            </w:r>
+            <w:r>
+              <w:rPr>
+                <w:rFonts w:ascii="Arial" w:eastAsia="Times New Roman" w:hAnsi="Arial" w:cs="Arial"/>
+                <w:color w:val="000000"/>
+                <w:kern w:val="0"/>
+                <w:sz w:val="20"/>
+                <w:szCs w:val="20"/>
+                <w:rtl/>
+                <w:lang w:eastAsia="en-IL"/>
+                <w14:ligatures w14:val="none"/>
+              </w:rPr>
+              <w:t>.</w:t>
             </w:r>
           </w:p>
         </w:tc>
@@ -2470,50 +2630,49 @@
                 <w:lang w:eastAsia="en-IL"/>
                 <w14:ligatures w14:val="none"/>
               </w:rPr>
-              <w:t>Low</w:t>
-            </w:r>
-          </w:p>
-        </w:tc>
-        <w:tc>
-          <w:tcPr>
-            <w:tcW w:w="0" w:type="auto"/>
-            <w:tcBorders>
-              <w:top w:val="single" w:sz="8" w:space="0" w:color="000000"/>
-              <w:left w:val="single" w:sz="8" w:space="0" w:color="000000"/>
-              <w:bottom w:val="single" w:sz="8" w:space="0" w:color="000000"/>
-              <w:right w:val="single" w:sz="8" w:space="0" w:color="000000"/>
-            </w:tcBorders>
-            <w:tcMar>
-              <w:top w:w="100" w:type="dxa"/>
-              <w:left w:w="100" w:type="dxa"/>
-              <w:bottom w:w="100" w:type="dxa"/>
-              <w:right w:w="100" w:type="dxa"/>
-            </w:tcMar>
-            <w:hideMark/>
-          </w:tcPr>
-          <w:p>
-            <w:pPr>
-              <w:spacing w:after="0" w:line="240" w:lineRule="auto"/>
-              <w:rPr>
-                <w:rFonts w:ascii="Times New Roman" w:eastAsia="Times New Roman" w:hAnsi="Times New Roman" w:cs="Times New Roman"/>
-                <w:kern w:val="0"/>
-                <w:sz w:val="24"/>
-                <w:szCs w:val="24"/>
-                <w:lang w:eastAsia="en-IL"/>
-                <w14:ligatures w14:val="none"/>
-              </w:rPr>
-            </w:pPr>
-            <w:r>
-              <w:rPr>
-                <w:rFonts w:ascii="Arial" w:eastAsia="Times New Roman" w:hAnsi="Arial" w:cs="Arial"/>
-                <w:color w:val="000000"/>
-                <w:kern w:val="0"/>
-                <w:sz w:val="20"/>
-                <w:szCs w:val="20"/>
-                <w:lang w:eastAsia="en-IL"/>
-                <w14:ligatures w14:val="none"/>
-              </w:rPr>
-              <w:t>Backlog</w:t>
+              <w:t>High</w:t>
+            </w:r>
+          </w:p>
+        </w:tc>
+        <w:tc>
+          <w:tcPr>
+            <w:tcW w:w="0" w:type="auto"/>
+            <w:tcBorders>
+              <w:top w:val="single" w:sz="8" w:space="0" w:color="000000"/>
+              <w:left w:val="single" w:sz="8" w:space="0" w:color="000000"/>
+              <w:bottom w:val="single" w:sz="8" w:space="0" w:color="000000"/>
+              <w:right w:val="single" w:sz="8" w:space="0" w:color="000000"/>
+            </w:tcBorders>
+            <w:tcMar>
+              <w:top w:w="100" w:type="dxa"/>
+              <w:left w:w="100" w:type="dxa"/>
+              <w:bottom w:w="100" w:type="dxa"/>
+              <w:right w:w="100" w:type="dxa"/>
+            </w:tcMar>
+            <w:hideMark/>
+          </w:tcPr>
+          <w:p>
+            <w:pPr>
+              <w:spacing w:after="0" w:line="240" w:lineRule="auto"/>
+              <w:rPr>
+                <w:rFonts w:ascii="Times New Roman" w:eastAsia="Times New Roman" w:hAnsi="Times New Roman" w:cs="Times New Roman"/>
+                <w:kern w:val="0"/>
+                <w:sz w:val="24"/>
+                <w:szCs w:val="24"/>
+                <w:lang w:eastAsia="en-IL"/>
+                <w14:ligatures w14:val="none"/>
+              </w:rPr>
+            </w:pPr>
+            <w:r>
+              <w:rPr>
+                <w:rFonts w:ascii="Times New Roman" w:eastAsia="Times New Roman" w:hAnsi="Times New Roman" w:cs="Times New Roman"/>
+                <w:kern w:val="0"/>
+                <w:sz w:val="24"/>
+                <w:szCs w:val="24"/>
+                <w:lang w:val="en-AU" w:eastAsia="en-IL"/>
+                <w14:ligatures w14:val="none"/>
+              </w:rPr>
+              <w:t>Done</w:t>
             </w:r>
           </w:p>
         </w:tc>
@@ -2656,32 +2815,7 @@
                 <w:lang w:eastAsia="en-IL"/>
                 <w14:ligatures w14:val="none"/>
               </w:rPr>
-              <w:t>על המערכת לשמור מאגר נהגים, ועבור כל נהג את סוג הרישיון שלו, מס' טלפון, שם, מס' זהות (</w:t>
-            </w:r>
-            <w:r>
-              <w:rPr>
-                <w:rFonts w:ascii="Arial" w:eastAsia="Times New Roman" w:hAnsi="Arial" w:cs="Arial"/>
-                <w:color w:val="000000"/>
-                <w:kern w:val="0"/>
-                <w:sz w:val="20"/>
-                <w:szCs w:val="20"/>
-                <w:lang w:eastAsia="en-IL"/>
-                <w14:ligatures w14:val="none"/>
-              </w:rPr>
-              <w:t>PK</w:t>
-            </w:r>
-            <w:r>
-              <w:rPr>
-                <w:rFonts w:ascii="Arial" w:eastAsia="Times New Roman" w:hAnsi="Arial" w:cs="Arial"/>
-                <w:color w:val="000000"/>
-                <w:kern w:val="0"/>
-                <w:sz w:val="20"/>
-                <w:szCs w:val="20"/>
-                <w:rtl/>
-                <w:lang w:eastAsia="en-IL"/>
-                <w14:ligatures w14:val="none"/>
-              </w:rPr>
-              <w:t>).</w:t>
+              <w:t>על המערכת להוציא התראה במקרה של חריגה במשקל המקסימלי שמשאית יכולה לשאת, אשר תדרוש פעולה של המנהל.</w:t>
             </w:r>
           </w:p>
         </w:tc>
@@ -2803,15 +2937,14 @@
             </w:pPr>
             <w:r>
               <w:rPr>
-                <w:rFonts w:ascii="Arial" w:eastAsia="Times New Roman" w:hAnsi="Arial" w:cs="Arial"/>
-                <w:color w:val="000000"/>
-                <w:kern w:val="0"/>
-                <w:sz w:val="20"/>
-                <w:szCs w:val="20"/>
-                <w:lang w:eastAsia="en-IL"/>
-                <w14:ligatures w14:val="none"/>
-              </w:rPr>
-              <w:t>Backlog</w:t>
+                <w:rFonts w:ascii="Times New Roman" w:eastAsia="Times New Roman" w:hAnsi="Times New Roman" w:cs="Times New Roman"/>
+                <w:kern w:val="0"/>
+                <w:sz w:val="24"/>
+                <w:szCs w:val="24"/>
+                <w:lang w:val="en-AU" w:eastAsia="en-IL"/>
+                <w14:ligatures w14:val="none"/>
+              </w:rPr>
+              <w:t>Done</w:t>
             </w:r>
           </w:p>
         </w:tc>
@@ -2954,33 +3087,32 @@
                 <w:lang w:eastAsia="en-IL"/>
                 <w14:ligatures w14:val="none"/>
               </w:rPr>
-              <w:t>על המערכת לבדוק האם לנהג יש ריש</w:t>
-            </w:r>
-            <w:r>
-              <w:rPr>
-                <w:rFonts w:ascii="Arial" w:eastAsia="Times New Roman" w:hAnsi="Arial" w:cs="Arial" w:hint="cs"/>
-                <w:color w:val="000000"/>
-                <w:kern w:val="0"/>
-                <w:sz w:val="20"/>
-                <w:szCs w:val="20"/>
-                <w:rtl/>
-                <w:lang w:eastAsia="en-IL"/>
-                <w14:ligatures w14:val="none"/>
-              </w:rPr>
-              <w:t>י</w:t>
-            </w:r>
-            <w:r>
-              <w:rPr>
-                <w:rFonts w:ascii="Arial" w:eastAsia="Times New Roman" w:hAnsi="Arial" w:cs="Arial"/>
-                <w:color w:val="000000"/>
-                <w:kern w:val="0"/>
-                <w:sz w:val="20"/>
-                <w:szCs w:val="20"/>
-                <w:rtl/>
-                <w:lang w:eastAsia="en-IL"/>
-                <w14:ligatures w14:val="none"/>
-              </w:rPr>
-              <w:t>ון מתאים למשאית אליה הוא משובץ בעת שיבוץ להובלה. במקרה שלא - על המערכת לא לאפשר שיבוץ בטופס ההובלה.</w:t>
+              <w:t>על המערכת לשמור מאגר נהגים, ועבור כל נהג את סוג הרישיון שלו, מס' טלפון, שם, מס' זהות (</w:t>
+            </w:r>
+            <w:r>
+              <w:rPr>
+                <w:rFonts w:ascii="Arial" w:eastAsia="Times New Roman" w:hAnsi="Arial" w:cs="Arial"/>
+                <w:color w:val="000000"/>
+                <w:kern w:val="0"/>
+                <w:sz w:val="20"/>
+                <w:szCs w:val="20"/>
+                <w:lang w:eastAsia="en-IL"/>
+                <w14:ligatures w14:val="none"/>
+              </w:rPr>
+              <w:t>PK</w:t>
+            </w:r>
+            <w:r>
+              <w:rPr>
+                <w:rFonts w:ascii="Arial" w:eastAsia="Times New Roman" w:hAnsi="Arial" w:cs="Arial"/>
+                <w:color w:val="000000"/>
+                <w:kern w:val="0"/>
+                <w:sz w:val="20"/>
+                <w:szCs w:val="20"/>
+                <w:rtl/>
+                <w:lang w:eastAsia="en-IL"/>
+                <w14:ligatures w14:val="none"/>
+              </w:rPr>
+              <w:t>).</w:t>
             </w:r>
           </w:p>
         </w:tc>
@@ -3067,50 +3199,49 @@
                 <w:lang w:eastAsia="en-IL"/>
                 <w14:ligatures w14:val="none"/>
               </w:rPr>
-              <w:t>High</w:t>
-            </w:r>
-          </w:p>
-        </w:tc>
-        <w:tc>
-          <w:tcPr>
-            <w:tcW w:w="0" w:type="auto"/>
-            <w:tcBorders>
-              <w:top w:val="single" w:sz="8" w:space="0" w:color="000000"/>
-              <w:left w:val="single" w:sz="8" w:space="0" w:color="000000"/>
-              <w:bottom w:val="single" w:sz="8" w:space="0" w:color="000000"/>
-              <w:right w:val="single" w:sz="8" w:space="0" w:color="000000"/>
-            </w:tcBorders>
-            <w:tcMar>
-              <w:top w:w="100" w:type="dxa"/>
-              <w:left w:w="100" w:type="dxa"/>
-              <w:bottom w:w="100" w:type="dxa"/>
-              <w:right w:w="100" w:type="dxa"/>
-            </w:tcMar>
-            <w:hideMark/>
-          </w:tcPr>
-          <w:p>
-            <w:pPr>
-              <w:spacing w:after="0" w:line="240" w:lineRule="auto"/>
-              <w:rPr>
-                <w:rFonts w:ascii="Times New Roman" w:eastAsia="Times New Roman" w:hAnsi="Times New Roman" w:cs="Times New Roman"/>
-                <w:kern w:val="0"/>
-                <w:sz w:val="24"/>
-                <w:szCs w:val="24"/>
-                <w:lang w:eastAsia="en-IL"/>
-                <w14:ligatures w14:val="none"/>
-              </w:rPr>
-            </w:pPr>
-            <w:r>
-              <w:rPr>
-                <w:rFonts w:ascii="Arial" w:eastAsia="Times New Roman" w:hAnsi="Arial" w:cs="Arial"/>
-                <w:color w:val="000000"/>
-                <w:kern w:val="0"/>
-                <w:sz w:val="20"/>
-                <w:szCs w:val="20"/>
-                <w:lang w:eastAsia="en-IL"/>
-                <w14:ligatures w14:val="none"/>
-              </w:rPr>
-              <w:t>Backlog</w:t>
+              <w:t>Low</w:t>
+            </w:r>
+          </w:p>
+        </w:tc>
+        <w:tc>
+          <w:tcPr>
+            <w:tcW w:w="0" w:type="auto"/>
+            <w:tcBorders>
+              <w:top w:val="single" w:sz="8" w:space="0" w:color="000000"/>
+              <w:left w:val="single" w:sz="8" w:space="0" w:color="000000"/>
+              <w:bottom w:val="single" w:sz="8" w:space="0" w:color="000000"/>
+              <w:right w:val="single" w:sz="8" w:space="0" w:color="000000"/>
+            </w:tcBorders>
+            <w:tcMar>
+              <w:top w:w="100" w:type="dxa"/>
+              <w:left w:w="100" w:type="dxa"/>
+              <w:bottom w:w="100" w:type="dxa"/>
+              <w:right w:w="100" w:type="dxa"/>
+            </w:tcMar>
+            <w:hideMark/>
+          </w:tcPr>
+          <w:p>
+            <w:pPr>
+              <w:spacing w:after="0" w:line="240" w:lineRule="auto"/>
+              <w:rPr>
+                <w:rFonts w:ascii="Times New Roman" w:eastAsia="Times New Roman" w:hAnsi="Times New Roman" w:cs="Times New Roman"/>
+                <w:kern w:val="0"/>
+                <w:sz w:val="24"/>
+                <w:szCs w:val="24"/>
+                <w:lang w:eastAsia="en-IL"/>
+                <w14:ligatures w14:val="none"/>
+              </w:rPr>
+            </w:pPr>
+            <w:r>
+              <w:rPr>
+                <w:rFonts w:ascii="Times New Roman" w:eastAsia="Times New Roman" w:hAnsi="Times New Roman" w:cs="Times New Roman"/>
+                <w:kern w:val="0"/>
+                <w:sz w:val="24"/>
+                <w:szCs w:val="24"/>
+                <w:lang w:val="en-AU" w:eastAsia="en-IL"/>
+                <w14:ligatures w14:val="none"/>
+              </w:rPr>
+              <w:t>Done</w:t>
             </w:r>
           </w:p>
         </w:tc>
@@ -3139,17 +3270,27 @@
           </w:tcPr>
           <w:p>
             <w:pPr>
-              <w:pStyle w:val="NormalWeb"/>
-              <w:bidi/>
-              <w:spacing w:before="0" w:beforeAutospacing="0" w:after="0" w:afterAutospacing="0"/>
-            </w:pPr>
-            <w:r>
-              <w:rPr>
-                <w:rFonts w:ascii="Arial" w:hAnsi="Arial" w:cs="Arial"/>
-                <w:color w:val="000000"/>
-                <w:sz w:val="20"/>
-                <w:szCs w:val="20"/>
-                <w:rtl/>
+              <w:bidi/>
+              <w:spacing w:after="0" w:line="240" w:lineRule="auto"/>
+              <w:rPr>
+                <w:rFonts w:ascii="Times New Roman" w:eastAsia="Times New Roman" w:hAnsi="Times New Roman" w:cs="Times New Roman"/>
+                <w:kern w:val="0"/>
+                <w:sz w:val="24"/>
+                <w:szCs w:val="24"/>
+                <w:lang w:eastAsia="en-IL"/>
+                <w14:ligatures w14:val="none"/>
+              </w:rPr>
+            </w:pPr>
+            <w:r>
+              <w:rPr>
+                <w:rFonts w:ascii="Arial" w:eastAsia="Times New Roman" w:hAnsi="Arial" w:cs="Arial"/>
+                <w:color w:val="000000"/>
+                <w:kern w:val="0"/>
+                <w:sz w:val="20"/>
+                <w:szCs w:val="20"/>
+                <w:rtl/>
+                <w:lang w:eastAsia="en-IL"/>
+                <w14:ligatures w14:val="none"/>
               </w:rPr>
               <w:t>הובלות</w:t>
             </w:r>
@@ -3174,20 +3315,28 @@
           </w:tcPr>
           <w:p>
             <w:pPr>
-              <w:pStyle w:val="NormalWeb"/>
-              <w:bidi/>
-              <w:spacing w:before="0" w:beforeAutospacing="0" w:after="0" w:afterAutospacing="0"/>
-              <w:rPr>
-                <w:rtl/>
-              </w:rPr>
-            </w:pPr>
-            <w:r>
-              <w:rPr>
-                <w:rFonts w:ascii="Arial" w:hAnsi="Arial" w:cs="Arial"/>
-                <w:color w:val="000000"/>
-                <w:sz w:val="20"/>
-                <w:szCs w:val="20"/>
-                <w:rtl/>
+              <w:bidi/>
+              <w:spacing w:after="0" w:line="240" w:lineRule="auto"/>
+              <w:rPr>
+                <w:rFonts w:ascii="Times New Roman" w:eastAsia="Times New Roman" w:hAnsi="Times New Roman" w:cs="Times New Roman"/>
+                <w:kern w:val="0"/>
+                <w:sz w:val="24"/>
+                <w:szCs w:val="24"/>
+                <w:rtl/>
+                <w:lang w:eastAsia="en-IL"/>
+                <w14:ligatures w14:val="none"/>
+              </w:rPr>
+            </w:pPr>
+            <w:r>
+              <w:rPr>
+                <w:rFonts w:ascii="Arial" w:eastAsia="Times New Roman" w:hAnsi="Arial" w:cs="Arial"/>
+                <w:color w:val="000000"/>
+                <w:kern w:val="0"/>
+                <w:sz w:val="20"/>
+                <w:szCs w:val="20"/>
+                <w:rtl/>
+                <w:lang w:eastAsia="en-IL"/>
+                <w14:ligatures w14:val="none"/>
               </w:rPr>
               <w:t>פונקציונלי</w:t>
             </w:r>
@@ -3212,89 +3361,167 @@
           </w:tcPr>
           <w:p>
             <w:pPr>
-              <w:pStyle w:val="NormalWeb"/>
-              <w:bidi/>
-              <w:spacing w:before="0" w:beforeAutospacing="0" w:after="0" w:afterAutospacing="0"/>
-              <w:rPr>
-                <w:rtl/>
-              </w:rPr>
-            </w:pPr>
-            <w:r>
-              <w:rPr>
-                <w:rFonts w:ascii="Arial" w:hAnsi="Arial" w:cs="Arial"/>
-                <w:color w:val="000000"/>
-                <w:sz w:val="20"/>
-                <w:szCs w:val="20"/>
-                <w:rtl/>
-              </w:rPr>
-              <w:t>על המערכת להגדיר הרשאות עריכה לטופס ההובלה לבעלי תפקידים שונים. בעלי הרשאה "עובד" יכולים לכתוב ולקרוא מהטופס, אך ברגע שטופס התחיל להיכתב רק לבעלי הרשאה "מנהל" מותר לערוך אותו. </w:t>
-            </w:r>
-          </w:p>
-        </w:tc>
-        <w:tc>
-          <w:tcPr>
-            <w:tcW w:w="0" w:type="auto"/>
-            <w:tcBorders>
-              <w:top w:val="single" w:sz="8" w:space="0" w:color="000000"/>
-              <w:left w:val="single" w:sz="8" w:space="0" w:color="000000"/>
-              <w:bottom w:val="single" w:sz="8" w:space="0" w:color="000000"/>
-              <w:right w:val="single" w:sz="8" w:space="0" w:color="000000"/>
-            </w:tcBorders>
-            <w:tcMar>
-              <w:top w:w="100" w:type="dxa"/>
-              <w:left w:w="100" w:type="dxa"/>
-              <w:bottom w:w="100" w:type="dxa"/>
-              <w:right w:w="100" w:type="dxa"/>
-            </w:tcMar>
-            <w:hideMark/>
-          </w:tcPr>
-          <w:p>
-            <w:pPr>
-              <w:pStyle w:val="NormalWeb"/>
-              <w:spacing w:before="0" w:beforeAutospacing="0" w:after="0" w:afterAutospacing="0"/>
-              <w:rPr>
-                <w:rtl/>
-              </w:rPr>
-            </w:pPr>
-            <w:r>
-              <w:rPr>
-                <w:rFonts w:ascii="Arial" w:hAnsi="Arial" w:cs="Arial"/>
-                <w:color w:val="000000"/>
-                <w:sz w:val="20"/>
-                <w:szCs w:val="20"/>
-              </w:rPr>
-              <w:t>NTH</w:t>
-            </w:r>
-          </w:p>
-        </w:tc>
-        <w:tc>
-          <w:tcPr>
-            <w:tcW w:w="0" w:type="auto"/>
-            <w:tcBorders>
-              <w:top w:val="single" w:sz="8" w:space="0" w:color="000000"/>
-              <w:left w:val="single" w:sz="8" w:space="0" w:color="000000"/>
-              <w:bottom w:val="single" w:sz="8" w:space="0" w:color="000000"/>
-              <w:right w:val="single" w:sz="8" w:space="0" w:color="000000"/>
-            </w:tcBorders>
-            <w:tcMar>
-              <w:top w:w="100" w:type="dxa"/>
-              <w:left w:w="100" w:type="dxa"/>
-              <w:bottom w:w="100" w:type="dxa"/>
-              <w:right w:w="100" w:type="dxa"/>
-            </w:tcMar>
-            <w:hideMark/>
-          </w:tcPr>
-          <w:p>
-            <w:pPr>
-              <w:pStyle w:val="NormalWeb"/>
-              <w:spacing w:before="0" w:beforeAutospacing="0" w:after="0" w:afterAutospacing="0"/>
-            </w:pPr>
-            <w:r>
-              <w:rPr>
-                <w:rFonts w:ascii="Arial" w:hAnsi="Arial" w:cs="Arial"/>
-                <w:color w:val="000000"/>
-                <w:sz w:val="20"/>
-                <w:szCs w:val="20"/>
+              <w:bidi/>
+              <w:spacing w:after="0" w:line="240" w:lineRule="auto"/>
+              <w:rPr>
+                <w:rFonts w:ascii="Times New Roman" w:eastAsia="Times New Roman" w:hAnsi="Times New Roman" w:cs="Times New Roman"/>
+                <w:kern w:val="0"/>
+                <w:sz w:val="24"/>
+                <w:szCs w:val="24"/>
+                <w:rtl/>
+                <w:lang w:eastAsia="en-IL"/>
+                <w14:ligatures w14:val="none"/>
+              </w:rPr>
+            </w:pPr>
+            <w:r>
+              <w:rPr>
+                <w:rFonts w:ascii="Arial" w:eastAsia="Times New Roman" w:hAnsi="Arial" w:cs="Arial"/>
+                <w:color w:val="000000"/>
+                <w:kern w:val="0"/>
+                <w:sz w:val="20"/>
+                <w:szCs w:val="20"/>
+                <w:rtl/>
+                <w:lang w:eastAsia="en-IL"/>
+                <w14:ligatures w14:val="none"/>
+              </w:rPr>
+              <w:t>על המערכת לבדוק האם לנהג יש ריש</w:t>
+            </w:r>
+            <w:r>
+              <w:rPr>
+                <w:rFonts w:ascii="Arial" w:eastAsia="Times New Roman" w:hAnsi="Arial" w:cs="Arial" w:hint="cs"/>
+                <w:color w:val="000000"/>
+                <w:kern w:val="0"/>
+                <w:sz w:val="20"/>
+                <w:szCs w:val="20"/>
+                <w:rtl/>
+                <w:lang w:eastAsia="en-IL"/>
+                <w14:ligatures w14:val="none"/>
+              </w:rPr>
+              <w:t>י</w:t>
+            </w:r>
+            <w:r>
+              <w:rPr>
+                <w:rFonts w:ascii="Arial" w:eastAsia="Times New Roman" w:hAnsi="Arial" w:cs="Arial"/>
+                <w:color w:val="000000"/>
+                <w:kern w:val="0"/>
+                <w:sz w:val="20"/>
+                <w:szCs w:val="20"/>
+                <w:rtl/>
+                <w:lang w:eastAsia="en-IL"/>
+                <w14:ligatures w14:val="none"/>
+              </w:rPr>
+              <w:t xml:space="preserve">ון מתאים למשאית אליה הוא משובץ בעת שיבוץ להובלה. במקרה שלא - על המערכת לא לאפשר שיבוץ </w:t>
+            </w:r>
+            <w:r>
+              <w:rPr>
+                <w:rFonts w:ascii="Arial" w:eastAsia="Times New Roman" w:hAnsi="Arial" w:cs="Arial" w:hint="cs"/>
+                <w:color w:val="000000"/>
+                <w:kern w:val="0"/>
+                <w:sz w:val="20"/>
+                <w:szCs w:val="20"/>
+                <w:rtl/>
+                <w:lang w:eastAsia="en-IL"/>
+                <w14:ligatures w14:val="none"/>
+              </w:rPr>
+              <w:t xml:space="preserve">של הנהג </w:t>
+            </w:r>
+            <w:r>
+              <w:rPr>
+                <w:rFonts w:ascii="Arial" w:eastAsia="Times New Roman" w:hAnsi="Arial" w:cs="Arial"/>
+                <w:color w:val="000000"/>
+                <w:kern w:val="0"/>
+                <w:sz w:val="20"/>
+                <w:szCs w:val="20"/>
+                <w:rtl/>
+                <w:lang w:eastAsia="en-IL"/>
+                <w14:ligatures w14:val="none"/>
+              </w:rPr>
+              <w:t>בטופס ההובלה.</w:t>
+            </w:r>
+          </w:p>
+        </w:tc>
+        <w:tc>
+          <w:tcPr>
+            <w:tcW w:w="0" w:type="auto"/>
+            <w:tcBorders>
+              <w:top w:val="single" w:sz="8" w:space="0" w:color="000000"/>
+              <w:left w:val="single" w:sz="8" w:space="0" w:color="000000"/>
+              <w:bottom w:val="single" w:sz="8" w:space="0" w:color="000000"/>
+              <w:right w:val="single" w:sz="8" w:space="0" w:color="000000"/>
+            </w:tcBorders>
+            <w:tcMar>
+              <w:top w:w="100" w:type="dxa"/>
+              <w:left w:w="100" w:type="dxa"/>
+              <w:bottom w:w="100" w:type="dxa"/>
+              <w:right w:w="100" w:type="dxa"/>
+            </w:tcMar>
+            <w:hideMark/>
+          </w:tcPr>
+          <w:p>
+            <w:pPr>
+              <w:spacing w:after="0" w:line="240" w:lineRule="auto"/>
+              <w:rPr>
+                <w:rFonts w:ascii="Times New Roman" w:eastAsia="Times New Roman" w:hAnsi="Times New Roman" w:cs="Times New Roman"/>
+                <w:kern w:val="0"/>
+                <w:sz w:val="24"/>
+                <w:szCs w:val="24"/>
+                <w:rtl/>
+                <w:lang w:eastAsia="en-IL"/>
+                <w14:ligatures w14:val="none"/>
+              </w:rPr>
+            </w:pPr>
+            <w:r>
+              <w:rPr>
+                <w:rFonts w:ascii="Arial" w:eastAsia="Times New Roman" w:hAnsi="Arial" w:cs="Arial"/>
+                <w:color w:val="000000"/>
+                <w:kern w:val="0"/>
+                <w:sz w:val="20"/>
+                <w:szCs w:val="20"/>
+                <w:lang w:eastAsia="en-IL"/>
+                <w14:ligatures w14:val="none"/>
+              </w:rPr>
+              <w:t>MH</w:t>
+            </w:r>
+          </w:p>
+        </w:tc>
+        <w:tc>
+          <w:tcPr>
+            <w:tcW w:w="0" w:type="auto"/>
+            <w:tcBorders>
+              <w:top w:val="single" w:sz="8" w:space="0" w:color="000000"/>
+              <w:left w:val="single" w:sz="8" w:space="0" w:color="000000"/>
+              <w:bottom w:val="single" w:sz="8" w:space="0" w:color="000000"/>
+              <w:right w:val="single" w:sz="8" w:space="0" w:color="000000"/>
+            </w:tcBorders>
+            <w:tcMar>
+              <w:top w:w="100" w:type="dxa"/>
+              <w:left w:w="100" w:type="dxa"/>
+              <w:bottom w:w="100" w:type="dxa"/>
+              <w:right w:w="100" w:type="dxa"/>
+            </w:tcMar>
+            <w:hideMark/>
+          </w:tcPr>
+          <w:p>
+            <w:pPr>
+              <w:spacing w:after="0" w:line="240" w:lineRule="auto"/>
+              <w:rPr>
+                <w:rFonts w:ascii="Times New Roman" w:eastAsia="Times New Roman" w:hAnsi="Times New Roman" w:cs="Times New Roman"/>
+                <w:kern w:val="0"/>
+                <w:sz w:val="24"/>
+                <w:szCs w:val="24"/>
+                <w:lang w:eastAsia="en-IL"/>
+                <w14:ligatures w14:val="none"/>
+              </w:rPr>
+            </w:pPr>
+            <w:r>
+              <w:rPr>
+                <w:rFonts w:ascii="Arial" w:eastAsia="Times New Roman" w:hAnsi="Arial" w:cs="Arial"/>
+                <w:color w:val="000000"/>
+                <w:kern w:val="0"/>
+                <w:sz w:val="20"/>
+                <w:szCs w:val="20"/>
+                <w:lang w:eastAsia="en-IL"/>
+                <w14:ligatures w14:val="none"/>
               </w:rPr>
               <w:t>High</w:t>
             </w:r>
@@ -3319,17 +3546,26 @@
           </w:tcPr>
           <w:p>
             <w:pPr>
-              <w:pStyle w:val="NormalWeb"/>
-              <w:spacing w:before="0" w:beforeAutospacing="0" w:after="0" w:afterAutospacing="0"/>
-            </w:pPr>
-            <w:r>
-              <w:rPr>
-                <w:rFonts w:ascii="Arial" w:hAnsi="Arial" w:cs="Arial"/>
-                <w:color w:val="000000"/>
-                <w:sz w:val="20"/>
-                <w:szCs w:val="20"/>
-              </w:rPr>
-              <w:t>Backlog</w:t>
+              <w:spacing w:after="0" w:line="240" w:lineRule="auto"/>
+              <w:rPr>
+                <w:rFonts w:ascii="Times New Roman" w:eastAsia="Times New Roman" w:hAnsi="Times New Roman" w:cs="Times New Roman"/>
+                <w:kern w:val="0"/>
+                <w:sz w:val="24"/>
+                <w:szCs w:val="24"/>
+                <w:lang w:eastAsia="en-IL"/>
+                <w14:ligatures w14:val="none"/>
+              </w:rPr>
+            </w:pPr>
+            <w:r>
+              <w:rPr>
+                <w:rFonts w:ascii="Times New Roman" w:eastAsia="Times New Roman" w:hAnsi="Times New Roman" w:cs="Times New Roman"/>
+                <w:kern w:val="0"/>
+                <w:sz w:val="24"/>
+                <w:szCs w:val="24"/>
+                <w:lang w:val="en-AU" w:eastAsia="en-IL"/>
+                <w14:ligatures w14:val="none"/>
+              </w:rPr>
+              <w:t>Done</w:t>
             </w:r>
           </w:p>
         </w:tc>
@@ -3354,21 +3590,13 @@
               <w:bottom w:w="100" w:type="dxa"/>
               <w:right w:w="100" w:type="dxa"/>
             </w:tcMar>
-          </w:tcPr>
-          <w:p>
-            <w:pPr>
-              <w:bidi/>
-              <w:spacing w:after="0" w:line="240" w:lineRule="auto"/>
-              <w:rPr>
-                <w:rFonts w:ascii="Arial" w:eastAsia="Times New Roman" w:hAnsi="Arial" w:cs="Arial"/>
-                <w:color w:val="000000"/>
-                <w:kern w:val="0"/>
-                <w:sz w:val="20"/>
-                <w:szCs w:val="20"/>
-                <w:rtl/>
-                <w:lang w:eastAsia="en-IL"/>
-                <w14:ligatures w14:val="none"/>
-              </w:rPr>
+            <w:hideMark/>
+          </w:tcPr>
+          <w:p>
+            <w:pPr>
+              <w:pStyle w:val="NormalWeb"/>
+              <w:bidi/>
+              <w:spacing w:before="0" w:beforeAutospacing="0" w:after="0" w:afterAutospacing="0"/>
             </w:pPr>
             <w:r>
               <w:rPr>
@@ -3398,20 +3626,15 @@
               <w:bottom w:w="100" w:type="dxa"/>
               <w:right w:w="100" w:type="dxa"/>
             </w:tcMar>
-          </w:tcPr>
-          <w:p>
-            <w:pPr>
-              <w:bidi/>
-              <w:spacing w:after="0" w:line="240" w:lineRule="auto"/>
-              <w:rPr>
-                <w:rFonts w:ascii="Arial" w:eastAsia="Times New Roman" w:hAnsi="Arial" w:cs="Arial"/>
-                <w:color w:val="000000"/>
-                <w:kern w:val="0"/>
-                <w:sz w:val="20"/>
-                <w:szCs w:val="20"/>
-                <w:rtl/>
-                <w:lang w:eastAsia="en-IL"/>
-                <w14:ligatures w14:val="none"/>
+            <w:hideMark/>
+          </w:tcPr>
+          <w:p>
+            <w:pPr>
+              <w:pStyle w:val="NormalWeb"/>
+              <w:bidi/>
+              <w:spacing w:before="0" w:beforeAutospacing="0" w:after="0" w:afterAutospacing="0"/>
+              <w:rPr>
+                <w:rtl/>
               </w:rPr>
             </w:pPr>
             <w:r>
@@ -3441,6 +3664,238 @@
               <w:bottom w:w="100" w:type="dxa"/>
               <w:right w:w="100" w:type="dxa"/>
             </w:tcMar>
+            <w:hideMark/>
+          </w:tcPr>
+          <w:p>
+            <w:pPr>
+              <w:pStyle w:val="NormalWeb"/>
+              <w:bidi/>
+              <w:spacing w:before="0" w:beforeAutospacing="0" w:after="0" w:afterAutospacing="0"/>
+              <w:rPr>
+                <w:rtl/>
+              </w:rPr>
+            </w:pPr>
+            <w:r>
+              <w:rPr>
+                <w:rFonts w:ascii="Arial" w:hAnsi="Arial" w:cs="Arial"/>
+                <w:color w:val="000000"/>
+                <w:sz w:val="20"/>
+                <w:szCs w:val="20"/>
+                <w:rtl/>
+              </w:rPr>
+              <w:t>על המערכת להגדיר הרשאות עריכה לטופס ההובלה לבעלי תפקידים שונים. בעלי הרשאה "עובד" יכולים לכתוב ולקרוא מהטופס, אך ברגע שטופס התחיל להיכתב רק לבעלי הרשאה "מנהל" מותר לערוך אותו. </w:t>
+            </w:r>
+          </w:p>
+        </w:tc>
+        <w:tc>
+          <w:tcPr>
+            <w:tcW w:w="0" w:type="auto"/>
+            <w:tcBorders>
+              <w:top w:val="single" w:sz="8" w:space="0" w:color="000000"/>
+              <w:left w:val="single" w:sz="8" w:space="0" w:color="000000"/>
+              <w:bottom w:val="single" w:sz="8" w:space="0" w:color="000000"/>
+              <w:right w:val="single" w:sz="8" w:space="0" w:color="000000"/>
+            </w:tcBorders>
+            <w:tcMar>
+              <w:top w:w="100" w:type="dxa"/>
+              <w:left w:w="100" w:type="dxa"/>
+              <w:bottom w:w="100" w:type="dxa"/>
+              <w:right w:w="100" w:type="dxa"/>
+            </w:tcMar>
+            <w:hideMark/>
+          </w:tcPr>
+          <w:p>
+            <w:pPr>
+              <w:pStyle w:val="NormalWeb"/>
+              <w:spacing w:before="0" w:beforeAutospacing="0" w:after="0" w:afterAutospacing="0"/>
+              <w:rPr>
+                <w:rtl/>
+              </w:rPr>
+            </w:pPr>
+            <w:r>
+              <w:rPr>
+                <w:rFonts w:ascii="Arial" w:hAnsi="Arial" w:cs="Arial"/>
+                <w:color w:val="000000"/>
+                <w:sz w:val="20"/>
+                <w:szCs w:val="20"/>
+              </w:rPr>
+              <w:t>NTH</w:t>
+            </w:r>
+          </w:p>
+        </w:tc>
+        <w:tc>
+          <w:tcPr>
+            <w:tcW w:w="0" w:type="auto"/>
+            <w:tcBorders>
+              <w:top w:val="single" w:sz="8" w:space="0" w:color="000000"/>
+              <w:left w:val="single" w:sz="8" w:space="0" w:color="000000"/>
+              <w:bottom w:val="single" w:sz="8" w:space="0" w:color="000000"/>
+              <w:right w:val="single" w:sz="8" w:space="0" w:color="000000"/>
+            </w:tcBorders>
+            <w:tcMar>
+              <w:top w:w="100" w:type="dxa"/>
+              <w:left w:w="100" w:type="dxa"/>
+              <w:bottom w:w="100" w:type="dxa"/>
+              <w:right w:w="100" w:type="dxa"/>
+            </w:tcMar>
+            <w:hideMark/>
+          </w:tcPr>
+          <w:p>
+            <w:pPr>
+              <w:pStyle w:val="NormalWeb"/>
+              <w:spacing w:before="0" w:beforeAutospacing="0" w:after="0" w:afterAutospacing="0"/>
+            </w:pPr>
+            <w:r>
+              <w:rPr>
+                <w:rFonts w:ascii="Arial" w:hAnsi="Arial" w:cs="Arial"/>
+                <w:color w:val="000000"/>
+                <w:sz w:val="20"/>
+                <w:szCs w:val="20"/>
+              </w:rPr>
+              <w:t>High</w:t>
+            </w:r>
+          </w:p>
+        </w:tc>
+        <w:tc>
+          <w:tcPr>
+            <w:tcW w:w="0" w:type="auto"/>
+            <w:tcBorders>
+              <w:top w:val="single" w:sz="8" w:space="0" w:color="000000"/>
+              <w:left w:val="single" w:sz="8" w:space="0" w:color="000000"/>
+              <w:bottom w:val="single" w:sz="8" w:space="0" w:color="000000"/>
+              <w:right w:val="single" w:sz="8" w:space="0" w:color="000000"/>
+            </w:tcBorders>
+            <w:tcMar>
+              <w:top w:w="100" w:type="dxa"/>
+              <w:left w:w="100" w:type="dxa"/>
+              <w:bottom w:w="100" w:type="dxa"/>
+              <w:right w:w="100" w:type="dxa"/>
+            </w:tcMar>
+            <w:hideMark/>
+          </w:tcPr>
+          <w:p>
+            <w:pPr>
+              <w:pStyle w:val="NormalWeb"/>
+              <w:spacing w:before="0" w:beforeAutospacing="0" w:after="0" w:afterAutospacing="0"/>
+              <w:rPr>
+                <w:lang/>
+              </w:rPr>
+            </w:pPr>
+            <w:r>
+              <w:rPr>
+                <w:lang/>
+              </w:rPr>
+              <w:t>Backlog</w:t>
+            </w:r>
+          </w:p>
+        </w:tc>
+      </w:tr>
+      <w:tr>
+        <w:trPr>
+          <w:trHeight w:val="930"/>
+          <w:jc w:val="right"/>
+        </w:trPr>
+        <w:tc>
+          <w:tcPr>
+            <w:tcW w:w="0" w:type="auto"/>
+            <w:tcBorders>
+              <w:top w:val="single" w:sz="8" w:space="0" w:color="000000"/>
+              <w:left w:val="single" w:sz="8" w:space="0" w:color="000000"/>
+              <w:bottom w:val="single" w:sz="8" w:space="0" w:color="000000"/>
+              <w:right w:val="single" w:sz="8" w:space="0" w:color="000000"/>
+            </w:tcBorders>
+            <w:tcMar>
+              <w:top w:w="100" w:type="dxa"/>
+              <w:left w:w="100" w:type="dxa"/>
+              <w:bottom w:w="100" w:type="dxa"/>
+              <w:right w:w="100" w:type="dxa"/>
+            </w:tcMar>
+          </w:tcPr>
+          <w:p>
+            <w:pPr>
+              <w:bidi/>
+              <w:spacing w:after="0" w:line="240" w:lineRule="auto"/>
+              <w:rPr>
+                <w:rFonts w:ascii="Arial" w:eastAsia="Times New Roman" w:hAnsi="Arial" w:cs="Arial"/>
+                <w:color w:val="000000"/>
+                <w:kern w:val="0"/>
+                <w:sz w:val="20"/>
+                <w:szCs w:val="20"/>
+                <w:rtl/>
+                <w:lang w:eastAsia="en-IL"/>
+                <w14:ligatures w14:val="none"/>
+              </w:rPr>
+            </w:pPr>
+            <w:r>
+              <w:rPr>
+                <w:rFonts w:ascii="Arial" w:hAnsi="Arial" w:cs="Arial"/>
+                <w:color w:val="000000"/>
+                <w:sz w:val="20"/>
+                <w:szCs w:val="20"/>
+                <w:rtl/>
+              </w:rPr>
+              <w:t>הובלות</w:t>
+            </w:r>
+          </w:p>
+        </w:tc>
+        <w:tc>
+          <w:tcPr>
+            <w:tcW w:w="0" w:type="auto"/>
+            <w:tcBorders>
+              <w:top w:val="single" w:sz="8" w:space="0" w:color="000000"/>
+              <w:left w:val="single" w:sz="8" w:space="0" w:color="000000"/>
+              <w:bottom w:val="single" w:sz="8" w:space="0" w:color="000000"/>
+              <w:right w:val="single" w:sz="8" w:space="0" w:color="000000"/>
+            </w:tcBorders>
+            <w:tcMar>
+              <w:top w:w="100" w:type="dxa"/>
+              <w:left w:w="100" w:type="dxa"/>
+              <w:bottom w:w="100" w:type="dxa"/>
+              <w:right w:w="100" w:type="dxa"/>
+            </w:tcMar>
+          </w:tcPr>
+          <w:p>
+            <w:pPr>
+              <w:bidi/>
+              <w:spacing w:after="0" w:line="240" w:lineRule="auto"/>
+              <w:rPr>
+                <w:rFonts w:ascii="Arial" w:eastAsia="Times New Roman" w:hAnsi="Arial" w:cs="Arial"/>
+                <w:color w:val="000000"/>
+                <w:kern w:val="0"/>
+                <w:sz w:val="20"/>
+                <w:szCs w:val="20"/>
+                <w:rtl/>
+                <w:lang w:eastAsia="en-IL"/>
+                <w14:ligatures w14:val="none"/>
+              </w:rPr>
+            </w:pPr>
+            <w:r>
+              <w:rPr>
+                <w:rFonts w:ascii="Arial" w:hAnsi="Arial" w:cs="Arial"/>
+                <w:color w:val="000000"/>
+                <w:sz w:val="20"/>
+                <w:szCs w:val="20"/>
+                <w:rtl/>
+              </w:rPr>
+              <w:t>פונקציונלי</w:t>
+            </w:r>
+          </w:p>
+        </w:tc>
+        <w:tc>
+          <w:tcPr>
+            <w:tcW w:w="0" w:type="auto"/>
+            <w:tcBorders>
+              <w:top w:val="single" w:sz="8" w:space="0" w:color="000000"/>
+              <w:left w:val="single" w:sz="8" w:space="0" w:color="000000"/>
+              <w:bottom w:val="single" w:sz="8" w:space="0" w:color="000000"/>
+              <w:right w:val="single" w:sz="8" w:space="0" w:color="000000"/>
+            </w:tcBorders>
+            <w:tcMar>
+              <w:top w:w="100" w:type="dxa"/>
+              <w:left w:w="100" w:type="dxa"/>
+              <w:bottom w:w="100" w:type="dxa"/>
+              <w:right w:w="100" w:type="dxa"/>
+            </w:tcMar>
           </w:tcPr>
           <w:p>
             <w:pPr>
@@ -3610,6 +4065,17 @@
                 <w14:ligatures w14:val="none"/>
               </w:rPr>
             </w:pPr>
+            <w:r>
+              <w:rPr>
+                <w:rFonts w:ascii="Times New Roman" w:eastAsia="Times New Roman" w:hAnsi="Times New Roman" w:cs="Times New Roman"/>
+                <w:kern w:val="0"/>
+                <w:sz w:val="24"/>
+                <w:szCs w:val="24"/>
+                <w:lang w:val="en-AU" w:eastAsia="en-IL"/>
+                <w14:ligatures w14:val="none"/>
+              </w:rPr>
+              <w:t>Done</w:t>
+            </w:r>
           </w:p>
         </w:tc>
       </w:tr>
@@ -3989,6 +4455,17 @@
               <w:bidi/>
               <w:spacing w:after="0" w:line="240" w:lineRule="auto"/>
               <w:rPr>
+                <w:rFonts w:ascii="Times New Roman" w:eastAsia="Times New Roman" w:hAnsi="Times New Roman" w:cs="Times New Roman"/>
+                <w:kern w:val="0"/>
+                <w:sz w:val="24"/>
+                <w:szCs w:val="24"/>
+                <w:rtl/>
+                <w:lang w:val="en-AU" w:eastAsia="en-IL"/>
+                <w14:ligatures w14:val="none"/>
+              </w:rPr>
+            </w:pPr>
+            <w:r>
+              <w:rPr>
                 <w:rFonts w:ascii="Times New Roman" w:eastAsia="Times New Roman" w:hAnsi="Times New Roman" w:cs="Times New Roman" w:hint="cs"/>
                 <w:kern w:val="0"/>
                 <w:sz w:val="24"/>
@@ -3997,41 +4474,30 @@
                 <w:lang w:val="en-AU" w:eastAsia="en-IL"/>
                 <w14:ligatures w14:val="none"/>
               </w:rPr>
-            </w:pPr>
-            <w:r>
-              <w:rPr>
-                <w:rFonts w:ascii="Times New Roman" w:eastAsia="Times New Roman" w:hAnsi="Times New Roman" w:cs="Times New Roman" w:hint="cs"/>
-                <w:kern w:val="0"/>
-                <w:sz w:val="24"/>
-                <w:szCs w:val="24"/>
-                <w:rtl/>
+              <w:t>האם צריך לשמור משקל עבור כל מוצר?</w:t>
+            </w:r>
+            <w:r>
+              <w:rPr>
+                <w:rFonts w:ascii="Times New Roman" w:eastAsia="Times New Roman" w:hAnsi="Times New Roman" w:cs="Times New Roman"/>
+                <w:kern w:val="0"/>
+                <w:sz w:val="24"/>
+                <w:szCs w:val="24"/>
+                <w:lang w:eastAsia="en-IL"/>
+                <w14:ligatures w14:val="none"/>
+              </w:rPr>
+              <w:t xml:space="preserve"> </w:t>
+            </w:r>
+            <w:r>
+              <w:rPr>
+                <w:rFonts w:ascii="Times New Roman" w:eastAsia="Times New Roman" w:hAnsi="Times New Roman" w:cs="Times New Roman"/>
+                <w:kern w:val="0"/>
+                <w:sz w:val="24"/>
+                <w:szCs w:val="24"/>
                 <w:lang w:val="en-AU" w:eastAsia="en-IL"/>
                 <w14:ligatures w14:val="none"/>
               </w:rPr>
-              <w:t>האם צריך לשמור משקל עבור כל מוצר?</w:t>
-            </w:r>
-            <w:r>
-              <w:rPr>
-                <w:rFonts w:ascii="Times New Roman" w:eastAsia="Times New Roman" w:hAnsi="Times New Roman" w:cs="Times New Roman"/>
-                <w:kern w:val="0"/>
-                <w:sz w:val="24"/>
-                <w:szCs w:val="24"/>
-                <w:lang w:eastAsia="en-IL"/>
-                <w14:ligatures w14:val="none"/>
-              </w:rPr>
               <w:t xml:space="preserve"> </w:t>
             </w:r>
-            <w:r>
-              <w:rPr>
-                <w:rFonts w:ascii="Times New Roman" w:eastAsia="Times New Roman" w:hAnsi="Times New Roman" w:cs="Times New Roman"/>
-                <w:kern w:val="0"/>
-                <w:sz w:val="24"/>
-                <w:szCs w:val="24"/>
-                <w:lang w:val="en-AU" w:eastAsia="en-IL"/>
-                <w14:ligatures w14:val="none"/>
-              </w:rPr>
-              <w:t xml:space="preserve"> </w:t>
-            </w:r>
           </w:p>
         </w:tc>
         <w:tc>
@@ -4049,7 +4515,7 @@
               <w:bidi/>
               <w:spacing w:after="0" w:line="240" w:lineRule="auto"/>
               <w:rPr>
-                <w:rFonts w:ascii="Times New Roman" w:eastAsia="Times New Roman" w:hAnsi="Times New Roman" w:cs="Times New Roman" w:hint="cs"/>
+                <w:rFonts w:ascii="Times New Roman" w:eastAsia="Times New Roman" w:hAnsi="Times New Roman" w:cs="Times New Roman"/>
                 <w:kern w:val="0"/>
                 <w:sz w:val="24"/>
                 <w:szCs w:val="24"/>
@@ -4222,7 +4688,7 @@
               <w:bidi/>
               <w:spacing w:after="0" w:line="240" w:lineRule="auto"/>
               <w:rPr>
-                <w:rFonts w:ascii="Times New Roman" w:eastAsia="Times New Roman" w:hAnsi="Times New Roman" w:cs="Times New Roman" w:hint="cs"/>
+                <w:rFonts w:ascii="Times New Roman" w:eastAsia="Times New Roman" w:hAnsi="Times New Roman" w:cs="Times New Roman"/>
                 <w:kern w:val="0"/>
                 <w:sz w:val="24"/>
                 <w:szCs w:val="24"/>
@@ -4395,7 +4861,7 @@
               <w:bidi/>
               <w:spacing w:after="0" w:line="240" w:lineRule="auto"/>
               <w:rPr>
-                <w:rFonts w:ascii="Times New Roman" w:eastAsia="Times New Roman" w:hAnsi="Times New Roman" w:cs="Times New Roman" w:hint="cs"/>
+                <w:rFonts w:ascii="Times New Roman" w:eastAsia="Times New Roman" w:hAnsi="Times New Roman" w:cs="Times New Roman"/>
                 <w:kern w:val="0"/>
                 <w:sz w:val="24"/>
                 <w:szCs w:val="24"/>
@@ -4549,7 +5015,33 @@
                 <w:lang w:eastAsia="en-IL"/>
                 <w14:ligatures w14:val="none"/>
               </w:rPr>
-              <w:t>מה מוגדר כאיזור שילוח? איך מתייחסים אליהם בהובלה?</w:t>
+              <w:t xml:space="preserve">מה מוגדר </w:t>
+            </w:r>
+            <w:proofErr w:type="spellStart"/>
+            <w:r>
+              <w:rPr>
+                <w:rFonts w:ascii="Times New Roman" w:eastAsia="Times New Roman" w:hAnsi="Times New Roman" w:cs="Times New Roman" w:hint="cs"/>
+                <w:kern w:val="0"/>
+                <w:sz w:val="24"/>
+                <w:szCs w:val="24"/>
+                <w:rtl/>
+                <w:lang w:eastAsia="en-IL"/>
+                <w14:ligatures w14:val="none"/>
+              </w:rPr>
+              <w:t>כאיזור</w:t>
+            </w:r>
+            <w:proofErr w:type="spellEnd"/>
+            <w:r>
+              <w:rPr>
+                <w:rFonts w:ascii="Times New Roman" w:eastAsia="Times New Roman" w:hAnsi="Times New Roman" w:cs="Times New Roman" w:hint="cs"/>
+                <w:kern w:val="0"/>
+                <w:sz w:val="24"/>
+                <w:szCs w:val="24"/>
+                <w:rtl/>
+                <w:lang w:eastAsia="en-IL"/>
+                <w14:ligatures w14:val="none"/>
+              </w:rPr>
+              <w:t xml:space="preserve"> שילוח? איך מתייחסים אליהם בהובלה?</w:t>
             </w:r>
           </w:p>
         </w:tc>
@@ -4568,6 +5060,18 @@
               <w:bidi/>
               <w:spacing w:after="0" w:line="240" w:lineRule="auto"/>
               <w:rPr>
+                <w:rFonts w:ascii="Times New Roman" w:eastAsia="Times New Roman" w:hAnsi="Times New Roman" w:cs="Times New Roman"/>
+                <w:kern w:val="0"/>
+                <w:sz w:val="24"/>
+                <w:szCs w:val="24"/>
+                <w:rtl/>
+                <w:lang w:eastAsia="en-IL"/>
+                <w14:ligatures w14:val="none"/>
+              </w:rPr>
+            </w:pPr>
+            <w:proofErr w:type="spellStart"/>
+            <w:r>
+              <w:rPr>
                 <w:rFonts w:ascii="Times New Roman" w:eastAsia="Times New Roman" w:hAnsi="Times New Roman" w:cs="Times New Roman" w:hint="cs"/>
                 <w:kern w:val="0"/>
                 <w:sz w:val="24"/>
@@ -4576,7 +5080,9 @@
                 <w:lang w:eastAsia="en-IL"/>
                 <w14:ligatures w14:val="none"/>
               </w:rPr>
-            </w:pPr>
+              <w:t>איזור</w:t>
+            </w:r>
+            <w:proofErr w:type="spellEnd"/>
             <w:r>
               <w:rPr>
                 <w:rFonts w:ascii="Times New Roman" w:eastAsia="Times New Roman" w:hAnsi="Times New Roman" w:cs="Times New Roman" w:hint="cs"/>
@@ -4587,7 +5093,7 @@
                 <w:lang w:eastAsia="en-IL"/>
                 <w14:ligatures w14:val="none"/>
               </w:rPr>
-              <w:t xml:space="preserve">איזור שילוח הוא קבוצה של סניפים </w:t>
+              <w:t xml:space="preserve"> שילוח הוא קבוצה של סניפים </w:t>
             </w:r>
             <w:r>
               <w:rPr>
@@ -4611,8 +5117,22 @@
                 <w:lang w:eastAsia="en-IL"/>
                 <w14:ligatures w14:val="none"/>
               </w:rPr>
-              <w:t xml:space="preserve"> מוציאים הובלה ביחד לסניפים באותו איזור</w:t>
-            </w:r>
+              <w:t xml:space="preserve"> מוציאים הובלה ביחד לסניפים באותו </w:t>
+            </w:r>
+            <w:proofErr w:type="spellStart"/>
+            <w:r>
+              <w:rPr>
+                <w:rFonts w:ascii="Times New Roman" w:eastAsia="Times New Roman" w:hAnsi="Times New Roman" w:cs="Times New Roman" w:hint="cs"/>
+                <w:kern w:val="0"/>
+                <w:sz w:val="24"/>
+                <w:szCs w:val="24"/>
+                <w:rtl/>
+                <w:lang w:eastAsia="en-IL"/>
+                <w14:ligatures w14:val="none"/>
+              </w:rPr>
+              <w:t>איזור</w:t>
+            </w:r>
+            <w:proofErr w:type="spellEnd"/>
           </w:p>
         </w:tc>
       </w:tr>
@@ -4765,6 +5285,17 @@
               <w:bidi/>
               <w:spacing w:after="0" w:line="240" w:lineRule="auto"/>
               <w:rPr>
+                <w:rFonts w:ascii="Times New Roman" w:eastAsia="Times New Roman" w:hAnsi="Times New Roman" w:cs="Times New Roman"/>
+                <w:kern w:val="0"/>
+                <w:sz w:val="24"/>
+                <w:szCs w:val="24"/>
+                <w:rtl/>
+                <w:lang w:eastAsia="en-IL"/>
+                <w14:ligatures w14:val="none"/>
+              </w:rPr>
+            </w:pPr>
+            <w:r>
+              <w:rPr>
                 <w:rFonts w:ascii="Times New Roman" w:eastAsia="Times New Roman" w:hAnsi="Times New Roman" w:cs="Times New Roman" w:hint="cs"/>
                 <w:kern w:val="0"/>
                 <w:sz w:val="24"/>
@@ -4773,7 +5304,9 @@
                 <w:lang w:eastAsia="en-IL"/>
                 <w14:ligatures w14:val="none"/>
               </w:rPr>
-            </w:pPr>
+              <w:t xml:space="preserve">מנהל הובלות הוא </w:t>
+            </w:r>
+            <w:proofErr w:type="spellStart"/>
             <w:r>
               <w:rPr>
                 <w:rFonts w:ascii="Times New Roman" w:eastAsia="Times New Roman" w:hAnsi="Times New Roman" w:cs="Times New Roman" w:hint="cs"/>
@@ -4784,7 +5317,20 @@
                 <w:lang w:eastAsia="en-IL"/>
                 <w14:ligatures w14:val="none"/>
               </w:rPr>
-              <w:t xml:space="preserve">מנהל הובלות הוא יישות המוגדרת במערכת. יש לו הרשאה לשנות את טופס ההובלה, להוסיף </w:t>
+              <w:t>יישות</w:t>
+            </w:r>
+            <w:proofErr w:type="spellEnd"/>
+            <w:r>
+              <w:rPr>
+                <w:rFonts w:ascii="Times New Roman" w:eastAsia="Times New Roman" w:hAnsi="Times New Roman" w:cs="Times New Roman" w:hint="cs"/>
+                <w:kern w:val="0"/>
+                <w:sz w:val="24"/>
+                <w:szCs w:val="24"/>
+                <w:rtl/>
+                <w:lang w:eastAsia="en-IL"/>
+                <w14:ligatures w14:val="none"/>
+              </w:rPr>
+              <w:t xml:space="preserve"> המוגדרת במערכת. יש לו הרשאה לשנות את טופס ההובלה, להוסיף </w:t>
             </w:r>
             <w:r>
               <w:rPr>
@@ -4866,6 +5412,16 @@
                 <w14:ligatures w14:val="none"/>
               </w:rPr>
             </w:pPr>
+            <w:r>
+              <w:rPr>
+                <w:rFonts w:ascii="Arial" w:hAnsi="Arial" w:cs="Arial"/>
+                <w:color w:val="000000"/>
+                <w:sz w:val="20"/>
+                <w:szCs w:val="20"/>
+                <w:rtl/>
+              </w:rPr>
+              <w:t>הובלות</w:t>
+            </w:r>
           </w:p>
         </w:tc>
         <w:tc>
@@ -4927,7 +5483,7 @@
               <w:bidi/>
               <w:spacing w:after="0" w:line="240" w:lineRule="auto"/>
               <w:rPr>
-                <w:rFonts w:ascii="Times New Roman" w:eastAsia="Times New Roman" w:hAnsi="Times New Roman" w:cs="Times New Roman" w:hint="cs"/>
+                <w:rFonts w:ascii="Times New Roman" w:eastAsia="Times New Roman" w:hAnsi="Times New Roman" w:cs="Times New Roman"/>
                 <w:kern w:val="0"/>
                 <w:sz w:val="24"/>
                 <w:szCs w:val="24"/>
@@ -5903,6 +6459,23 @@
 </file>
 
 <file path=customXml/item1.xml><?xml version="1.0" encoding="utf-8"?>
+<p:properties xmlns:p="http://schemas.microsoft.com/office/2006/metadata/properties" xmlns:xsi="http://www.w3.org/2001/XMLSchema-instance" xmlns:pc="http://schemas.microsoft.com/office/infopath/2007/PartnerControls">
+  <documentManagement>
+    <_activity xmlns="a3af2419-d24e-441b-b0ed-e51f33156f0f" xsi:nil="true"/>
+  </documentManagement>
+</p:properties>
+</file>
+
+<file path=customXml/item2.xml><?xml version="1.0" encoding="utf-8"?>
+<?mso-contentType ?>
+<FormTemplates xmlns="http://schemas.microsoft.com/sharepoint/v3/contenttype/forms">
+  <Display>DocumentLibraryForm</Display>
+  <Edit>DocumentLibraryForm</Edit>
+  <New>DocumentLibraryForm</New>
+</FormTemplates>
+</file>
+
+<file path=customXml/item3.xml><?xml version="1.0" encoding="utf-8"?>
 <ct:contentTypeSchema xmlns:ct="http://schemas.microsoft.com/office/2006/metadata/contentType" xmlns:ma="http://schemas.microsoft.com/office/2006/metadata/properties/metaAttributes" ct:_="" ma:_="" ma:contentTypeName="מסמך" ma:contentTypeID="0x0101007907BFCE4DE78A45BD21272D59E35B1D" ma:contentTypeVersion="6" ma:contentTypeDescription="צור מסמך חדש." ma:contentTypeScope="" ma:versionID="cf2ee5c416854398f31c86f06b9e312c">
   <xsd:schema xmlns:xsd="http://www.w3.org/2001/XMLSchema" xmlns:xs="http://www.w3.org/2001/XMLSchema" xmlns:p="http://schemas.microsoft.com/office/2006/metadata/properties" xmlns:ns3="a3af2419-d24e-441b-b0ed-e51f33156f0f" xmlns:ns4="03f58348-fd9b-449c-97f5-717d86a53065" targetNamespace="http://schemas.microsoft.com/office/2006/metadata/properties" ma:root="true" ma:fieldsID="eb5f0f27a96d1fafae28457cc8d140b7" ns3:_="" ns4:_="">
     <xsd:import namespace="a3af2419-d24e-441b-b0ed-e51f33156f0f"/>
@@ -6079,24 +6652,25 @@
 </ct:contentTypeSchema>
 </file>
 
-<file path=customXml/item2.xml><?xml version="1.0" encoding="utf-8"?>
-<?mso-contentType ?>
-<FormTemplates xmlns="http://schemas.microsoft.com/sharepoint/v3/contenttype/forms">
-  <Display>DocumentLibraryForm</Display>
-  <Edit>DocumentLibraryForm</Edit>
-  <New>DocumentLibraryForm</New>
-</FormTemplates>
+<file path=customXml/itemProps1.xml><?xml version="1.0" encoding="utf-8"?>
+<ds:datastoreItem xmlns:ds="http://schemas.openxmlformats.org/officeDocument/2006/customXml" ds:itemID="{4F1758CA-6030-4EF8-BDAD-CBF12FB69E2E}">
+  <ds:schemaRefs>
+    <ds:schemaRef ds:uri="http://schemas.microsoft.com/office/2006/metadata/properties"/>
+    <ds:schemaRef ds:uri="http://schemas.microsoft.com/office/infopath/2007/PartnerControls"/>
+    <ds:schemaRef ds:uri="a3af2419-d24e-441b-b0ed-e51f33156f0f"/>
+  </ds:schemaRefs>
+</ds:datastoreItem>
 </file>
 
-<file path=customXml/item3.xml><?xml version="1.0" encoding="utf-8"?>
-<p:properties xmlns:p="http://schemas.microsoft.com/office/2006/metadata/properties" xmlns:xsi="http://www.w3.org/2001/XMLSchema-instance" xmlns:pc="http://schemas.microsoft.com/office/infopath/2007/PartnerControls">
-  <documentManagement>
-    <_activity xmlns="a3af2419-d24e-441b-b0ed-e51f33156f0f" xsi:nil="true"/>
-  </documentManagement>
-</p:properties>
+<file path=customXml/itemProps2.xml><?xml version="1.0" encoding="utf-8"?>
+<ds:datastoreItem xmlns:ds="http://schemas.openxmlformats.org/officeDocument/2006/customXml" ds:itemID="{CD845074-961A-436B-8E10-D339DD521552}">
+  <ds:schemaRefs>
+    <ds:schemaRef ds:uri="http://schemas.microsoft.com/sharepoint/v3/contenttype/forms"/>
+  </ds:schemaRefs>
+</ds:datastoreItem>
 </file>
 
-<file path=customXml/itemProps1.xml><?xml version="1.0" encoding="utf-8"?>
+<file path=customXml/itemProps3.xml><?xml version="1.0" encoding="utf-8"?>
 <ds:datastoreItem xmlns:ds="http://schemas.openxmlformats.org/officeDocument/2006/customXml" ds:itemID="{124F7CBB-3B5A-49C1-BC77-916E1B10DD5B}">
   <ds:schemaRefs>
     <ds:schemaRef ds:uri="http://schemas.microsoft.com/office/2006/metadata/contentType"/>
@@ -6113,22 +6687,4 @@
     <ds:schemaRef ds:uri="http://schemas.microsoft.com/internal/obd"/>
   </ds:schemaRefs>
 </ds:datastoreItem>
-</file>
-
-<file path=customXml/itemProps2.xml><?xml version="1.0" encoding="utf-8"?>
-<ds:datastoreItem xmlns:ds="http://schemas.openxmlformats.org/officeDocument/2006/customXml" ds:itemID="{CD845074-961A-436B-8E10-D339DD521552}">
-  <ds:schemaRefs>
-    <ds:schemaRef ds:uri="http://schemas.microsoft.com/sharepoint/v3/contenttype/forms"/>
-  </ds:schemaRefs>
-</ds:datastoreItem>
-</file>
-
-<file path=customXml/itemProps3.xml><?xml version="1.0" encoding="utf-8"?>
-<ds:datastoreItem xmlns:ds="http://schemas.openxmlformats.org/officeDocument/2006/customXml" ds:itemID="{4F1758CA-6030-4EF8-BDAD-CBF12FB69E2E}">
-  <ds:schemaRefs>
-    <ds:schemaRef ds:uri="http://schemas.microsoft.com/office/2006/metadata/properties"/>
-    <ds:schemaRef ds:uri="http://schemas.microsoft.com/office/infopath/2007/PartnerControls"/>
-    <ds:schemaRef ds:uri="a3af2419-d24e-441b-b0ed-e51f33156f0f"/>
-  </ds:schemaRefs>
-</ds:datastoreItem>
 </file>
</xml_diff>

<commit_message>
:pencil: updated status of requirements :bookmark:
</commit_message>
<xml_diff>
--- a/docs/Requirements.docx
+++ b/docs/Requirements.docx
@@ -17,9 +17,9 @@
       </w:tblPr>
       <w:tblGrid>
         <w:gridCol w:w="749"/>
-        <w:gridCol w:w="946"/>
-        <w:gridCol w:w="4916"/>
-        <w:gridCol w:w="783"/>
+        <w:gridCol w:w="1003"/>
+        <w:gridCol w:w="4861"/>
+        <w:gridCol w:w="781"/>
         <w:gridCol w:w="612"/>
         <w:gridCol w:w="1000"/>
       </w:tblGrid>
@@ -4072,6 +4072,630 @@
                 <w:sz w:val="24"/>
                 <w:szCs w:val="24"/>
                 <w:lang w:val="en-AU" w:eastAsia="en-IL"/>
+                <w14:ligatures w14:val="none"/>
+              </w:rPr>
+              <w:t>Done</w:t>
+            </w:r>
+          </w:p>
+        </w:tc>
+      </w:tr>
+      <w:tr>
+        <w:trPr>
+          <w:trHeight w:val="930"/>
+          <w:jc w:val="right"/>
+        </w:trPr>
+        <w:tc>
+          <w:tcPr>
+            <w:tcW w:w="0" w:type="auto"/>
+            <w:tcBorders>
+              <w:top w:val="single" w:sz="8" w:space="0" w:color="000000"/>
+              <w:left w:val="single" w:sz="8" w:space="0" w:color="000000"/>
+              <w:bottom w:val="single" w:sz="8" w:space="0" w:color="000000"/>
+              <w:right w:val="single" w:sz="8" w:space="0" w:color="000000"/>
+            </w:tcBorders>
+            <w:tcMar>
+              <w:top w:w="100" w:type="dxa"/>
+              <w:left w:w="100" w:type="dxa"/>
+              <w:bottom w:w="100" w:type="dxa"/>
+              <w:right w:w="100" w:type="dxa"/>
+            </w:tcMar>
+          </w:tcPr>
+          <w:p>
+            <w:pPr>
+              <w:bidi/>
+              <w:spacing w:after="0" w:line="240" w:lineRule="auto"/>
+              <w:rPr>
+                <w:rFonts w:ascii="Arial" w:hAnsi="Arial" w:cs="Arial" w:hint="cs"/>
+                <w:color w:val="000000"/>
+                <w:sz w:val="20"/>
+                <w:szCs w:val="20"/>
+                <w:lang w:val="en-AU"/>
+              </w:rPr>
+            </w:pPr>
+            <w:r>
+              <w:rPr>
+                <w:rFonts w:ascii="Arial" w:hAnsi="Arial" w:cs="Arial" w:hint="cs"/>
+                <w:color w:val="000000"/>
+                <w:sz w:val="20"/>
+                <w:szCs w:val="20"/>
+                <w:rtl/>
+                <w:lang w:val="en-AU"/>
+              </w:rPr>
+              <w:t>הובלות</w:t>
+            </w:r>
+          </w:p>
+        </w:tc>
+        <w:tc>
+          <w:tcPr>
+            <w:tcW w:w="0" w:type="auto"/>
+            <w:tcBorders>
+              <w:top w:val="single" w:sz="8" w:space="0" w:color="000000"/>
+              <w:left w:val="single" w:sz="8" w:space="0" w:color="000000"/>
+              <w:bottom w:val="single" w:sz="8" w:space="0" w:color="000000"/>
+              <w:right w:val="single" w:sz="8" w:space="0" w:color="000000"/>
+            </w:tcBorders>
+            <w:tcMar>
+              <w:top w:w="100" w:type="dxa"/>
+              <w:left w:w="100" w:type="dxa"/>
+              <w:bottom w:w="100" w:type="dxa"/>
+              <w:right w:w="100" w:type="dxa"/>
+            </w:tcMar>
+          </w:tcPr>
+          <w:p>
+            <w:pPr>
+              <w:bidi/>
+              <w:spacing w:after="0" w:line="240" w:lineRule="auto"/>
+              <w:rPr>
+                <w:rFonts w:ascii="Arial" w:hAnsi="Arial" w:cs="Arial"/>
+                <w:color w:val="000000"/>
+                <w:sz w:val="20"/>
+                <w:szCs w:val="20"/>
+                <w:rtl/>
+              </w:rPr>
+            </w:pPr>
+            <w:r>
+              <w:rPr>
+                <w:rFonts w:ascii="Arial" w:hAnsi="Arial" w:cs="Arial" w:hint="cs"/>
+                <w:color w:val="000000"/>
+                <w:sz w:val="20"/>
+                <w:szCs w:val="20"/>
+                <w:rtl/>
+              </w:rPr>
+              <w:t>לא פונקציונלי</w:t>
+            </w:r>
+          </w:p>
+        </w:tc>
+        <w:tc>
+          <w:tcPr>
+            <w:tcW w:w="0" w:type="auto"/>
+            <w:tcBorders>
+              <w:top w:val="single" w:sz="8" w:space="0" w:color="000000"/>
+              <w:left w:val="single" w:sz="8" w:space="0" w:color="000000"/>
+              <w:bottom w:val="single" w:sz="8" w:space="0" w:color="000000"/>
+              <w:right w:val="single" w:sz="8" w:space="0" w:color="000000"/>
+            </w:tcBorders>
+            <w:tcMar>
+              <w:top w:w="100" w:type="dxa"/>
+              <w:left w:w="100" w:type="dxa"/>
+              <w:bottom w:w="100" w:type="dxa"/>
+              <w:right w:w="100" w:type="dxa"/>
+            </w:tcMar>
+          </w:tcPr>
+          <w:p>
+            <w:pPr>
+              <w:bidi/>
+              <w:spacing w:after="0" w:line="240" w:lineRule="auto"/>
+              <w:rPr>
+                <w:rFonts w:ascii="Arial" w:eastAsia="Times New Roman" w:hAnsi="Arial" w:cs="Arial" w:hint="cs"/>
+                <w:color w:val="000000"/>
+                <w:kern w:val="0"/>
+                <w:sz w:val="20"/>
+                <w:szCs w:val="20"/>
+                <w:rtl/>
+                <w:lang w:val="en-AU" w:eastAsia="en-IL"/>
+                <w14:ligatures w14:val="none"/>
+              </w:rPr>
+            </w:pPr>
+            <w:r>
+              <w:rPr>
+                <w:rFonts w:ascii="Arial" w:eastAsia="Times New Roman" w:hAnsi="Arial" w:cs="Arial" w:hint="cs"/>
+                <w:color w:val="000000"/>
+                <w:kern w:val="0"/>
+                <w:sz w:val="20"/>
+                <w:szCs w:val="20"/>
+                <w:rtl/>
+                <w:lang w:eastAsia="en-IL"/>
+                <w14:ligatures w14:val="none"/>
+              </w:rPr>
+              <w:t xml:space="preserve">על המערכת לנהל </w:t>
+            </w:r>
+            <w:r>
+              <w:rPr>
+                <w:rFonts w:ascii="Arial" w:eastAsia="Times New Roman" w:hAnsi="Arial" w:cs="Arial"/>
+                <w:color w:val="000000"/>
+                <w:kern w:val="0"/>
+                <w:sz w:val="20"/>
+                <w:szCs w:val="20"/>
+                <w:lang w:eastAsia="en-IL"/>
+                <w14:ligatures w14:val="none"/>
+              </w:rPr>
+              <w:t>command line interface</w:t>
+            </w:r>
+            <w:r>
+              <w:rPr>
+                <w:rFonts w:ascii="Arial" w:eastAsia="Times New Roman" w:hAnsi="Arial" w:cs="Arial" w:hint="cs"/>
+                <w:color w:val="000000"/>
+                <w:kern w:val="0"/>
+                <w:sz w:val="20"/>
+                <w:szCs w:val="20"/>
+                <w:rtl/>
+                <w:lang w:eastAsia="en-IL"/>
+                <w14:ligatures w14:val="none"/>
+              </w:rPr>
+              <w:t xml:space="preserve"> אשר מציג את יכולות המערכת ומאפשר גישה לכל הפונקציונליות שלה.</w:t>
+            </w:r>
+          </w:p>
+        </w:tc>
+        <w:tc>
+          <w:tcPr>
+            <w:tcW w:w="0" w:type="auto"/>
+            <w:tcBorders>
+              <w:top w:val="single" w:sz="8" w:space="0" w:color="000000"/>
+              <w:left w:val="single" w:sz="8" w:space="0" w:color="000000"/>
+              <w:bottom w:val="single" w:sz="8" w:space="0" w:color="000000"/>
+              <w:right w:val="single" w:sz="8" w:space="0" w:color="000000"/>
+            </w:tcBorders>
+            <w:tcMar>
+              <w:top w:w="100" w:type="dxa"/>
+              <w:left w:w="100" w:type="dxa"/>
+              <w:bottom w:w="100" w:type="dxa"/>
+              <w:right w:w="100" w:type="dxa"/>
+            </w:tcMar>
+          </w:tcPr>
+          <w:p>
+            <w:pPr>
+              <w:spacing w:after="0" w:line="240" w:lineRule="auto"/>
+              <w:rPr>
+                <w:rFonts w:ascii="Arial" w:eastAsia="Times New Roman" w:hAnsi="Arial" w:cs="Arial"/>
+                <w:color w:val="000000"/>
+                <w:kern w:val="0"/>
+                <w:sz w:val="20"/>
+                <w:szCs w:val="20"/>
+                <w:lang w:eastAsia="en-IL"/>
+                <w14:ligatures w14:val="none"/>
+              </w:rPr>
+            </w:pPr>
+            <w:r>
+              <w:rPr>
+                <w:rFonts w:ascii="Arial" w:eastAsia="Times New Roman" w:hAnsi="Arial" w:cs="Arial"/>
+                <w:color w:val="000000"/>
+                <w:kern w:val="0"/>
+                <w:sz w:val="20"/>
+                <w:szCs w:val="20"/>
+                <w:lang w:eastAsia="en-IL"/>
+                <w14:ligatures w14:val="none"/>
+              </w:rPr>
+              <w:t>MH</w:t>
+            </w:r>
+          </w:p>
+        </w:tc>
+        <w:tc>
+          <w:tcPr>
+            <w:tcW w:w="0" w:type="auto"/>
+            <w:tcBorders>
+              <w:top w:val="single" w:sz="8" w:space="0" w:color="000000"/>
+              <w:left w:val="single" w:sz="8" w:space="0" w:color="000000"/>
+              <w:bottom w:val="single" w:sz="8" w:space="0" w:color="000000"/>
+              <w:right w:val="single" w:sz="8" w:space="0" w:color="000000"/>
+            </w:tcBorders>
+            <w:tcMar>
+              <w:top w:w="100" w:type="dxa"/>
+              <w:left w:w="100" w:type="dxa"/>
+              <w:bottom w:w="100" w:type="dxa"/>
+              <w:right w:w="100" w:type="dxa"/>
+            </w:tcMar>
+          </w:tcPr>
+          <w:p>
+            <w:pPr>
+              <w:spacing w:after="0" w:line="240" w:lineRule="auto"/>
+              <w:rPr>
+                <w:rFonts w:ascii="Arial" w:hAnsi="Arial" w:cs="Arial"/>
+                <w:color w:val="000000"/>
+                <w:sz w:val="20"/>
+                <w:szCs w:val="20"/>
+                <w:lang/>
+              </w:rPr>
+            </w:pPr>
+            <w:r>
+              <w:rPr>
+                <w:rFonts w:ascii="Arial" w:hAnsi="Arial" w:cs="Arial"/>
+                <w:color w:val="000000"/>
+                <w:sz w:val="20"/>
+                <w:szCs w:val="20"/>
+                <w:lang/>
+              </w:rPr>
+              <w:t>High</w:t>
+            </w:r>
+          </w:p>
+        </w:tc>
+        <w:tc>
+          <w:tcPr>
+            <w:tcW w:w="0" w:type="auto"/>
+            <w:tcBorders>
+              <w:top w:val="single" w:sz="8" w:space="0" w:color="000000"/>
+              <w:left w:val="single" w:sz="8" w:space="0" w:color="000000"/>
+              <w:bottom w:val="single" w:sz="8" w:space="0" w:color="000000"/>
+              <w:right w:val="single" w:sz="8" w:space="0" w:color="000000"/>
+            </w:tcBorders>
+            <w:tcMar>
+              <w:top w:w="100" w:type="dxa"/>
+              <w:left w:w="100" w:type="dxa"/>
+              <w:bottom w:w="100" w:type="dxa"/>
+              <w:right w:w="100" w:type="dxa"/>
+            </w:tcMar>
+          </w:tcPr>
+          <w:p>
+            <w:pPr>
+              <w:spacing w:after="0" w:line="240" w:lineRule="auto"/>
+              <w:rPr>
+                <w:rFonts w:ascii="Times New Roman" w:eastAsia="Times New Roman" w:hAnsi="Times New Roman" w:cs="Times New Roman"/>
+                <w:kern w:val="0"/>
+                <w:sz w:val="24"/>
+                <w:szCs w:val="24"/>
+                <w:lang w:eastAsia="en-IL"/>
+                <w14:ligatures w14:val="none"/>
+              </w:rPr>
+            </w:pPr>
+            <w:r>
+              <w:rPr>
+                <w:rFonts w:ascii="Times New Roman" w:eastAsia="Times New Roman" w:hAnsi="Times New Roman" w:cs="Times New Roman"/>
+                <w:kern w:val="0"/>
+                <w:sz w:val="24"/>
+                <w:szCs w:val="24"/>
+                <w:lang w:eastAsia="en-IL"/>
+                <w14:ligatures w14:val="none"/>
+              </w:rPr>
+              <w:t>Done</w:t>
+            </w:r>
+          </w:p>
+        </w:tc>
+      </w:tr>
+      <w:tr>
+        <w:trPr>
+          <w:trHeight w:val="930"/>
+          <w:jc w:val="right"/>
+        </w:trPr>
+        <w:tc>
+          <w:tcPr>
+            <w:tcW w:w="0" w:type="auto"/>
+            <w:tcBorders>
+              <w:top w:val="single" w:sz="8" w:space="0" w:color="000000"/>
+              <w:left w:val="single" w:sz="8" w:space="0" w:color="000000"/>
+              <w:bottom w:val="single" w:sz="8" w:space="0" w:color="000000"/>
+              <w:right w:val="single" w:sz="8" w:space="0" w:color="000000"/>
+            </w:tcBorders>
+            <w:tcMar>
+              <w:top w:w="100" w:type="dxa"/>
+              <w:left w:w="100" w:type="dxa"/>
+              <w:bottom w:w="100" w:type="dxa"/>
+              <w:right w:w="100" w:type="dxa"/>
+            </w:tcMar>
+          </w:tcPr>
+          <w:p>
+            <w:pPr>
+              <w:bidi/>
+              <w:spacing w:after="0" w:line="240" w:lineRule="auto"/>
+              <w:rPr>
+                <w:rFonts w:ascii="Arial" w:hAnsi="Arial" w:cs="Arial" w:hint="cs"/>
+                <w:color w:val="000000"/>
+                <w:sz w:val="20"/>
+                <w:szCs w:val="20"/>
+                <w:lang w:val="en-AU"/>
+              </w:rPr>
+            </w:pPr>
+            <w:r>
+              <w:rPr>
+                <w:rFonts w:ascii="Arial" w:hAnsi="Arial" w:cs="Arial" w:hint="cs"/>
+                <w:color w:val="000000"/>
+                <w:sz w:val="20"/>
+                <w:szCs w:val="20"/>
+                <w:rtl/>
+                <w:lang w:val="en-AU"/>
+              </w:rPr>
+              <w:t>הובלות</w:t>
+            </w:r>
+          </w:p>
+        </w:tc>
+        <w:tc>
+          <w:tcPr>
+            <w:tcW w:w="0" w:type="auto"/>
+            <w:tcBorders>
+              <w:top w:val="single" w:sz="8" w:space="0" w:color="000000"/>
+              <w:left w:val="single" w:sz="8" w:space="0" w:color="000000"/>
+              <w:bottom w:val="single" w:sz="8" w:space="0" w:color="000000"/>
+              <w:right w:val="single" w:sz="8" w:space="0" w:color="000000"/>
+            </w:tcBorders>
+            <w:tcMar>
+              <w:top w:w="100" w:type="dxa"/>
+              <w:left w:w="100" w:type="dxa"/>
+              <w:bottom w:w="100" w:type="dxa"/>
+              <w:right w:w="100" w:type="dxa"/>
+            </w:tcMar>
+          </w:tcPr>
+          <w:p>
+            <w:pPr>
+              <w:bidi/>
+              <w:spacing w:after="0" w:line="240" w:lineRule="auto"/>
+              <w:rPr>
+                <w:rFonts w:ascii="Arial" w:hAnsi="Arial" w:cs="Arial"/>
+                <w:color w:val="000000"/>
+                <w:sz w:val="20"/>
+                <w:szCs w:val="20"/>
+                <w:rtl/>
+              </w:rPr>
+            </w:pPr>
+            <w:r>
+              <w:rPr>
+                <w:rFonts w:ascii="Arial" w:hAnsi="Arial" w:cs="Arial" w:hint="cs"/>
+                <w:color w:val="000000"/>
+                <w:sz w:val="20"/>
+                <w:szCs w:val="20"/>
+                <w:rtl/>
+              </w:rPr>
+              <w:t>לא פונקציונלי</w:t>
+            </w:r>
+          </w:p>
+        </w:tc>
+        <w:tc>
+          <w:tcPr>
+            <w:tcW w:w="0" w:type="auto"/>
+            <w:tcBorders>
+              <w:top w:val="single" w:sz="8" w:space="0" w:color="000000"/>
+              <w:left w:val="single" w:sz="8" w:space="0" w:color="000000"/>
+              <w:bottom w:val="single" w:sz="8" w:space="0" w:color="000000"/>
+              <w:right w:val="single" w:sz="8" w:space="0" w:color="000000"/>
+            </w:tcBorders>
+            <w:tcMar>
+              <w:top w:w="100" w:type="dxa"/>
+              <w:left w:w="100" w:type="dxa"/>
+              <w:bottom w:w="100" w:type="dxa"/>
+              <w:right w:w="100" w:type="dxa"/>
+            </w:tcMar>
+          </w:tcPr>
+          <w:p>
+            <w:pPr>
+              <w:bidi/>
+              <w:spacing w:after="0" w:line="240" w:lineRule="auto"/>
+              <w:rPr>
+                <w:rFonts w:ascii="Arial" w:eastAsia="Times New Roman" w:hAnsi="Arial" w:cs="Arial" w:hint="cs"/>
+                <w:color w:val="000000"/>
+                <w:kern w:val="0"/>
+                <w:sz w:val="20"/>
+                <w:szCs w:val="20"/>
+                <w:rtl/>
+                <w:lang w:val="en-AU" w:eastAsia="en-IL"/>
+                <w14:ligatures w14:val="none"/>
+              </w:rPr>
+            </w:pPr>
+            <w:r>
+              <w:rPr>
+                <w:rFonts w:ascii="Arial" w:eastAsia="Times New Roman" w:hAnsi="Arial" w:cs="Arial" w:hint="cs"/>
+                <w:color w:val="000000"/>
+                <w:kern w:val="0"/>
+                <w:sz w:val="20"/>
+                <w:szCs w:val="20"/>
+                <w:rtl/>
+                <w:lang w:eastAsia="en-IL"/>
+                <w14:ligatures w14:val="none"/>
+              </w:rPr>
+              <w:t xml:space="preserve">על המערכת להיבדק בעזרת </w:t>
+            </w:r>
+            <w:r>
+              <w:rPr>
+                <w:rFonts w:ascii="Arial" w:eastAsia="Times New Roman" w:hAnsi="Arial" w:cs="Arial" w:hint="cs"/>
+                <w:color w:val="000000"/>
+                <w:kern w:val="0"/>
+                <w:sz w:val="20"/>
+                <w:szCs w:val="20"/>
+                <w:lang w:eastAsia="en-IL"/>
+                <w14:ligatures w14:val="none"/>
+              </w:rPr>
+              <w:t>U</w:t>
+            </w:r>
+            <w:r>
+              <w:rPr>
+                <w:rFonts w:ascii="Arial" w:eastAsia="Times New Roman" w:hAnsi="Arial" w:cs="Arial"/>
+                <w:color w:val="000000"/>
+                <w:kern w:val="0"/>
+                <w:sz w:val="20"/>
+                <w:szCs w:val="20"/>
+                <w:lang w:eastAsia="en-IL"/>
+                <w14:ligatures w14:val="none"/>
+              </w:rPr>
+              <w:t>nit tests</w:t>
+            </w:r>
+            <w:r>
+              <w:rPr>
+                <w:rFonts w:ascii="Arial" w:eastAsia="Times New Roman" w:hAnsi="Arial" w:cs="Arial" w:hint="cs"/>
+                <w:color w:val="000000"/>
+                <w:kern w:val="0"/>
+                <w:sz w:val="20"/>
+                <w:szCs w:val="20"/>
+                <w:rtl/>
+                <w:lang w:eastAsia="en-IL"/>
+                <w14:ligatures w14:val="none"/>
+              </w:rPr>
+              <w:t xml:space="preserve"> </w:t>
+            </w:r>
+            <w:r>
+              <w:rPr>
+                <w:rFonts w:ascii="Arial" w:eastAsia="Times New Roman" w:hAnsi="Arial" w:cs="Arial" w:hint="cs"/>
+                <w:color w:val="000000"/>
+                <w:kern w:val="0"/>
+                <w:sz w:val="20"/>
+                <w:szCs w:val="20"/>
+                <w:rtl/>
+                <w:lang w:eastAsia="en-IL"/>
+                <w14:ligatures w14:val="none"/>
+              </w:rPr>
+              <w:t>של 10 פונקציות לפחות. על הבדיקות לבדוק גם אינטראקצי</w:t>
+            </w:r>
+            <w:r>
+              <w:rPr>
+                <w:rFonts w:ascii="Arial" w:eastAsia="Times New Roman" w:hAnsi="Arial" w:cs="Arial" w:hint="eastAsia"/>
+                <w:color w:val="000000"/>
+                <w:kern w:val="0"/>
+                <w:sz w:val="20"/>
+                <w:szCs w:val="20"/>
+                <w:rtl/>
+                <w:lang w:eastAsia="en-IL"/>
+                <w14:ligatures w14:val="none"/>
+              </w:rPr>
+              <w:t>ה</w:t>
+            </w:r>
+            <w:r>
+              <w:rPr>
+                <w:rFonts w:ascii="Arial" w:eastAsia="Times New Roman" w:hAnsi="Arial" w:cs="Arial" w:hint="cs"/>
+                <w:color w:val="000000"/>
+                <w:kern w:val="0"/>
+                <w:sz w:val="20"/>
+                <w:szCs w:val="20"/>
+                <w:rtl/>
+                <w:lang w:eastAsia="en-IL"/>
+                <w14:ligatures w14:val="none"/>
+              </w:rPr>
+              <w:t xml:space="preserve"> בין מחלקות שונות. הבדיקות יתבצעו על גבי פלטפורמת </w:t>
+            </w:r>
+            <w:r>
+              <w:rPr>
+                <w:rFonts w:ascii="Arial" w:eastAsia="Times New Roman" w:hAnsi="Arial" w:cs="Arial"/>
+                <w:color w:val="000000"/>
+                <w:kern w:val="0"/>
+                <w:sz w:val="20"/>
+                <w:szCs w:val="20"/>
+                <w:lang w:eastAsia="en-IL"/>
+                <w14:ligatures w14:val="none"/>
+              </w:rPr>
+              <w:t>Junit 5</w:t>
+            </w:r>
+          </w:p>
+        </w:tc>
+        <w:tc>
+          <w:tcPr>
+            <w:tcW w:w="0" w:type="auto"/>
+            <w:tcBorders>
+              <w:top w:val="single" w:sz="8" w:space="0" w:color="000000"/>
+              <w:left w:val="single" w:sz="8" w:space="0" w:color="000000"/>
+              <w:bottom w:val="single" w:sz="8" w:space="0" w:color="000000"/>
+              <w:right w:val="single" w:sz="8" w:space="0" w:color="000000"/>
+            </w:tcBorders>
+            <w:tcMar>
+              <w:top w:w="100" w:type="dxa"/>
+              <w:left w:w="100" w:type="dxa"/>
+              <w:bottom w:w="100" w:type="dxa"/>
+              <w:right w:w="100" w:type="dxa"/>
+            </w:tcMar>
+          </w:tcPr>
+          <w:p>
+            <w:pPr>
+              <w:spacing w:after="0" w:line="240" w:lineRule="auto"/>
+              <w:rPr>
+                <w:rFonts w:ascii="Arial" w:eastAsia="Times New Roman" w:hAnsi="Arial" w:cs="Arial" w:hint="cs"/>
+                <w:color w:val="000000"/>
+                <w:kern w:val="0"/>
+                <w:sz w:val="20"/>
+                <w:szCs w:val="20"/>
+                <w:lang w:eastAsia="en-IL"/>
+                <w14:ligatures w14:val="none"/>
+              </w:rPr>
+            </w:pPr>
+            <w:r>
+              <w:rPr>
+                <w:rFonts w:ascii="Arial" w:eastAsia="Times New Roman" w:hAnsi="Arial" w:cs="Arial"/>
+                <w:color w:val="000000"/>
+                <w:kern w:val="0"/>
+                <w:sz w:val="20"/>
+                <w:szCs w:val="20"/>
+                <w:lang w:eastAsia="en-IL"/>
+                <w14:ligatures w14:val="none"/>
+              </w:rPr>
+              <w:t>MH</w:t>
+            </w:r>
+          </w:p>
+        </w:tc>
+        <w:tc>
+          <w:tcPr>
+            <w:tcW w:w="0" w:type="auto"/>
+            <w:tcBorders>
+              <w:top w:val="single" w:sz="8" w:space="0" w:color="000000"/>
+              <w:left w:val="single" w:sz="8" w:space="0" w:color="000000"/>
+              <w:bottom w:val="single" w:sz="8" w:space="0" w:color="000000"/>
+              <w:right w:val="single" w:sz="8" w:space="0" w:color="000000"/>
+            </w:tcBorders>
+            <w:tcMar>
+              <w:top w:w="100" w:type="dxa"/>
+              <w:left w:w="100" w:type="dxa"/>
+              <w:bottom w:w="100" w:type="dxa"/>
+              <w:right w:w="100" w:type="dxa"/>
+            </w:tcMar>
+          </w:tcPr>
+          <w:p>
+            <w:pPr>
+              <w:spacing w:after="0" w:line="240" w:lineRule="auto"/>
+              <w:rPr>
+                <w:rFonts w:ascii="Arial" w:hAnsi="Arial" w:cs="Arial"/>
+                <w:color w:val="000000"/>
+                <w:sz w:val="20"/>
+                <w:szCs w:val="20"/>
+              </w:rPr>
+            </w:pPr>
+            <w:r>
+              <w:rPr>
+                <w:rFonts w:ascii="Arial" w:hAnsi="Arial" w:cs="Arial"/>
+                <w:color w:val="000000"/>
+                <w:sz w:val="20"/>
+                <w:szCs w:val="20"/>
+                <w:lang/>
+              </w:rPr>
+              <w:t>High</w:t>
+            </w:r>
+          </w:p>
+        </w:tc>
+        <w:tc>
+          <w:tcPr>
+            <w:tcW w:w="0" w:type="auto"/>
+            <w:tcBorders>
+              <w:top w:val="single" w:sz="8" w:space="0" w:color="000000"/>
+              <w:left w:val="single" w:sz="8" w:space="0" w:color="000000"/>
+              <w:bottom w:val="single" w:sz="8" w:space="0" w:color="000000"/>
+              <w:right w:val="single" w:sz="8" w:space="0" w:color="000000"/>
+            </w:tcBorders>
+            <w:tcMar>
+              <w:top w:w="100" w:type="dxa"/>
+              <w:left w:w="100" w:type="dxa"/>
+              <w:bottom w:w="100" w:type="dxa"/>
+              <w:right w:w="100" w:type="dxa"/>
+            </w:tcMar>
+          </w:tcPr>
+          <w:p>
+            <w:pPr>
+              <w:spacing w:after="0" w:line="240" w:lineRule="auto"/>
+              <w:rPr>
+                <w:rFonts w:ascii="Times New Roman" w:eastAsia="Times New Roman" w:hAnsi="Times New Roman" w:cs="Times New Roman"/>
+                <w:kern w:val="0"/>
+                <w:sz w:val="24"/>
+                <w:szCs w:val="24"/>
+                <w:lang w:val="en-AU" w:eastAsia="en-IL"/>
+                <w14:ligatures w14:val="none"/>
+              </w:rPr>
+            </w:pPr>
+            <w:r>
+              <w:rPr>
+                <w:rFonts w:ascii="Times New Roman" w:eastAsia="Times New Roman" w:hAnsi="Times New Roman" w:cs="Times New Roman"/>
+                <w:kern w:val="0"/>
+                <w:sz w:val="24"/>
+                <w:szCs w:val="24"/>
+                <w:lang w:eastAsia="en-IL"/>
                 <w14:ligatures w14:val="none"/>
               </w:rPr>
               <w:t>Done</w:t>

</xml_diff>